<commit_message>
Minor fixes on polymorphism advanced exercises
</commit_message>
<xml_diff>
--- a/Courses/Software-Sciences/Module-1-OOP/11.2-Polymorphism-Advanced/11.2-Polymorphism-Advanced-Exercises.docx
+++ b/Courses/Software-Sciences/Module-1-OOP/11.2-Polymorphism-Advanced/11.2-Polymorphism-Advanced-Exercises.docx
@@ -1351,7 +1351,10 @@
           <w:insideV w:val="single" w:sz="4" w:space="0" w:color="00000A"/>
         </w:tblBorders>
         <w:tblCellMar>
-          <w:left w:w="93" w:type="dxa"/>
+          <w:top w:w="57" w:type="dxa"/>
+          <w:left w:w="142" w:type="dxa"/>
+          <w:bottom w:w="57" w:type="dxa"/>
+          <w:right w:w="142" w:type="dxa"/>
         </w:tblCellMar>
         <w:tblLook w:val="04A0" w:firstRow="1" w:lastRow="0" w:firstColumn="1" w:lastColumn="0" w:noHBand="0" w:noVBand="1"/>
       </w:tblPr>
@@ -1652,6 +1655,7 @@
                 <w:rFonts w:ascii="Consolas" w:hAnsi="Consolas"/>
                 <w:noProof/>
               </w:rPr>
+              <w:lastRenderedPageBreak/>
               <w:t>Refuel Car 50</w:t>
             </w:r>
           </w:p>
@@ -1687,7 +1691,6 @@
                 <w:rFonts w:ascii="Consolas" w:hAnsi="Consolas"/>
                 <w:noProof/>
               </w:rPr>
-              <w:lastRenderedPageBreak/>
               <w:t>Drive Truck 10</w:t>
             </w:r>
           </w:p>
@@ -3657,6 +3660,7 @@
         <w:rPr>
           <w:lang w:val="bg-BG"/>
         </w:rPr>
+        <w:lastRenderedPageBreak/>
         <w:t>Изход</w:t>
       </w:r>
     </w:p>
@@ -3794,7 +3798,6 @@
           <w:sz w:val="22"/>
           <w:szCs w:val="22"/>
         </w:rPr>
-        <w:lastRenderedPageBreak/>
         <w:t>"Car/Truck travelled {distance} km"</w:t>
       </w:r>
     </w:p>
@@ -4386,7 +4389,10 @@
           <w:insideV w:val="single" w:sz="4" w:space="0" w:color="00000A"/>
         </w:tblBorders>
         <w:tblCellMar>
-          <w:left w:w="93" w:type="dxa"/>
+          <w:top w:w="57" w:type="dxa"/>
+          <w:left w:w="142" w:type="dxa"/>
+          <w:bottom w:w="57" w:type="dxa"/>
+          <w:right w:w="142" w:type="dxa"/>
         </w:tblCellMar>
         <w:tblLook w:val="04A0" w:firstRow="1" w:lastRow="0" w:firstColumn="1" w:lastColumn="0" w:noHBand="0" w:noVBand="1"/>
       </w:tblPr>
@@ -6879,7 +6885,7 @@
           <wp:effectExtent l="0" t="0" r="0" b="5715"/>
           <wp:wrapSquare wrapText="bothSides"/>
           <wp:docPr id="1" name="Picture 1">
-            <a:hlinkClick xmlns:a="http://schemas.openxmlformats.org/drawingml/2006/main" r:id="rId1"/>
+            <a:hlinkClick xmlns:a="http://schemas.openxmlformats.org/drawingml/2006/main" r:id="rId20"/>
           </wp:docPr>
           <wp:cNvGraphicFramePr>
             <a:graphicFrameLocks xmlns:a="http://schemas.openxmlformats.org/drawingml/2006/main" noChangeAspect="1"/>

</xml_diff>

<commit_message>
fixes: title + formatting
</commit_message>
<xml_diff>
--- a/Courses/Software-Sciences/Module-1-OOP/11.2-Polymorphism-Advanced/11.2-Polymorphism-Advanced-Exercises.docx
+++ b/Courses/Software-Sciences/Module-1-OOP/11.2-Polymorphism-Advanced/11.2-Polymorphism-Advanced-Exercises.docx
@@ -1,6 +1,6 @@
 
 <file path=word/document.xml><?xml version="1.0" encoding="utf-8"?>
-<w:document xmlns:wpc="http://schemas.microsoft.com/office/word/2010/wordprocessingCanvas" xmlns:cx="http://schemas.microsoft.com/office/drawing/2014/chartex" xmlns:cx1="http://schemas.microsoft.com/office/drawing/2015/9/8/chartex" xmlns:cx2="http://schemas.microsoft.com/office/drawing/2015/10/21/chartex" xmlns:cx3="http://schemas.microsoft.com/office/drawing/2016/5/9/chartex" xmlns:cx4="http://schemas.microsoft.com/office/drawing/2016/5/10/chartex" xmlns:cx5="http://schemas.microsoft.com/office/drawing/2016/5/11/chartex" xmlns:cx6="http://schemas.microsoft.com/office/drawing/2016/5/12/chartex" xmlns:cx7="http://schemas.microsoft.com/office/drawing/2016/5/13/chartex" xmlns:cx8="http://schemas.microsoft.com/office/drawing/2016/5/14/chartex" xmlns:mc="http://schemas.openxmlformats.org/markup-compatibility/2006" xmlns:aink="http://schemas.microsoft.com/office/drawing/2016/ink" xmlns:am3d="http://schemas.microsoft.com/office/drawing/2017/model3d" xmlns:o="urn:schemas-microsoft-com:office:office" xmlns:oel="http://schemas.microsoft.com/office/2019/extlst" xmlns:r="http://schemas.openxmlformats.org/officeDocument/2006/relationships" xmlns:m="http://schemas.openxmlformats.org/officeDocument/2006/math" xmlns:v="urn:schemas-microsoft-com:vml" xmlns:wp14="http://schemas.microsoft.com/office/word/2010/wordprocessingDrawing" xmlns:wp="http://schemas.openxmlformats.org/drawingml/2006/wordprocessingDrawing" xmlns:w10="urn:schemas-microsoft-com:office:word" xmlns:w="http://schemas.openxmlformats.org/wordprocessingml/2006/main" xmlns:w14="http://schemas.microsoft.com/office/word/2010/wordml" xmlns:w15="http://schemas.microsoft.com/office/word/2012/wordml" xmlns:w16cex="http://schemas.microsoft.com/office/word/2018/wordml/cex" xmlns:w16cid="http://schemas.microsoft.com/office/word/2016/wordml/cid" xmlns:w16="http://schemas.microsoft.com/office/word/2018/wordml" xmlns:w16du="http://schemas.microsoft.com/office/word/2023/wordml/word16du" xmlns:w16sdtdh="http://schemas.microsoft.com/office/word/2020/wordml/sdtdatahash" xmlns:w16se="http://schemas.microsoft.com/office/word/2015/wordml/symex" xmlns:wpg="http://schemas.microsoft.com/office/word/2010/wordprocessingGroup" xmlns:wpi="http://schemas.microsoft.com/office/word/2010/wordprocessingInk" xmlns:wne="http://schemas.microsoft.com/office/word/2006/wordml" xmlns:wps="http://schemas.microsoft.com/office/word/2010/wordprocessingShape" mc:Ignorable="w14 w15 w16se w16cid w16 w16cex w16sdtdh wp14">
+<w:document xmlns:wpc="http://schemas.microsoft.com/office/word/2010/wordprocessingCanvas" xmlns:cx="http://schemas.microsoft.com/office/drawing/2014/chartex" xmlns:cx1="http://schemas.microsoft.com/office/drawing/2015/9/8/chartex" xmlns:cx2="http://schemas.microsoft.com/office/drawing/2015/10/21/chartex" xmlns:cx3="http://schemas.microsoft.com/office/drawing/2016/5/9/chartex" xmlns:cx4="http://schemas.microsoft.com/office/drawing/2016/5/10/chartex" xmlns:cx5="http://schemas.microsoft.com/office/drawing/2016/5/11/chartex" xmlns:cx6="http://schemas.microsoft.com/office/drawing/2016/5/12/chartex" xmlns:cx7="http://schemas.microsoft.com/office/drawing/2016/5/13/chartex" xmlns:cx8="http://schemas.microsoft.com/office/drawing/2016/5/14/chartex" xmlns:mc="http://schemas.openxmlformats.org/markup-compatibility/2006" xmlns:aink="http://schemas.microsoft.com/office/drawing/2016/ink" xmlns:am3d="http://schemas.microsoft.com/office/drawing/2017/model3d" xmlns:o="urn:schemas-microsoft-com:office:office" xmlns:oel="http://schemas.microsoft.com/office/2019/extlst" xmlns:r="http://schemas.openxmlformats.org/officeDocument/2006/relationships" xmlns:m="http://schemas.openxmlformats.org/officeDocument/2006/math" xmlns:v="urn:schemas-microsoft-com:vml" xmlns:wp14="http://schemas.microsoft.com/office/word/2010/wordprocessingDrawing" xmlns:wp="http://schemas.openxmlformats.org/drawingml/2006/wordprocessingDrawing" xmlns:w10="urn:schemas-microsoft-com:office:word" xmlns:w="http://schemas.openxmlformats.org/wordprocessingml/2006/main" xmlns:w14="http://schemas.microsoft.com/office/word/2010/wordml" xmlns:w15="http://schemas.microsoft.com/office/word/2012/wordml" xmlns:w16cex="http://schemas.microsoft.com/office/word/2018/wordml/cex" xmlns:w16cid="http://schemas.microsoft.com/office/word/2016/wordml/cid" xmlns:w16="http://schemas.microsoft.com/office/word/2018/wordml" xmlns:w16sdtdh="http://schemas.microsoft.com/office/word/2020/wordml/sdtdatahash" xmlns:w16se="http://schemas.microsoft.com/office/word/2015/wordml/symex" xmlns:wpg="http://schemas.microsoft.com/office/word/2010/wordprocessingGroup" xmlns:wpi="http://schemas.microsoft.com/office/word/2010/wordprocessingInk" xmlns:wne="http://schemas.microsoft.com/office/word/2006/wordml" xmlns:wps="http://schemas.microsoft.com/office/word/2010/wordprocessingShape" mc:Ignorable="w14 w15 w16se w16cid w16 w16cex w16sdtdh wp14">
   <w:body>
     <w:p>
       <w:pPr>
@@ -30,6 +30,13 @@
           <w:lang w:val="bg-BG"/>
         </w:rPr>
         <w:t>Полиморфизъм</w:t>
+      </w:r>
+      <w:r>
+        <w:rPr>
+          <w:sz w:val="52"/>
+          <w:lang w:val="bg-BG"/>
+        </w:rPr>
+        <w:t xml:space="preserve"> – допълнителни задачи</w:t>
       </w:r>
     </w:p>
     <w:p>
@@ -104,18 +111,39 @@
         <w:spacing w:after="0"/>
         <w:jc w:val="both"/>
         <w:rPr>
-          <w:bCs/>
-          <w:lang w:val="bg-BG"/>
-        </w:rPr>
-      </w:pPr>
-      <w:r>
-        <w:rPr>
-          <w:lang w:val="bg-BG"/>
-        </w:rPr>
-        <w:t>Напишете програма, която има класове за</w:t>
-      </w:r>
-      <w:r>
-        <w:t xml:space="preserve"> 2 </w:t>
+          <w:noProof/>
+          <w:lang w:val="bg-BG"/>
+        </w:rPr>
+      </w:pPr>
+      <w:r>
+        <w:rPr>
+          <w:lang w:val="bg-BG"/>
+        </w:rPr>
+        <w:t xml:space="preserve">Напишете програма, която </w:t>
+      </w:r>
+      <w:r>
+        <w:rPr>
+          <w:lang w:val="bg-BG"/>
+        </w:rPr>
+        <w:t>дефинира</w:t>
+      </w:r>
+      <w:r>
+        <w:rPr>
+          <w:lang w:val="bg-BG"/>
+        </w:rPr>
+        <w:t xml:space="preserve"> класове за</w:t>
+      </w:r>
+      <w:r>
+        <w:t xml:space="preserve"> </w:t>
+      </w:r>
+      <w:r>
+        <w:rPr>
+          <w:lang w:val="bg-BG"/>
+        </w:rPr>
+        <w:t>два вида</w:t>
+      </w:r>
+      <w:r>
+        <w:t xml:space="preserve"> </w:t>
       </w:r>
       <w:r>
         <w:rPr>
@@ -124,303 +152,115 @@
         <w:t>превозни средства</w:t>
       </w:r>
       <w:r>
+        <w:rPr>
+          <w:lang w:val="bg-BG"/>
+        </w:rPr>
+        <w:t>:</w:t>
+      </w:r>
+      <w:r>
         <w:t xml:space="preserve"> </w:t>
       </w:r>
       <w:r>
         <w:rPr>
+          <w:b/>
+        </w:rPr>
+        <w:t>Car</w:t>
+      </w:r>
+      <w:r>
+        <w:t xml:space="preserve"> </w:t>
+      </w:r>
+      <w:r>
+        <w:rPr>
+          <w:lang w:val="bg-BG"/>
+        </w:rPr>
+        <w:t>(кола)</w:t>
+      </w:r>
+      <w:r>
+        <w:t xml:space="preserve"> </w:t>
+      </w:r>
+      <w:r>
+        <w:rPr>
+          <w:lang w:val="bg-BG"/>
+        </w:rPr>
+        <w:t>и</w:t>
+      </w:r>
+      <w:r>
+        <w:t xml:space="preserve"> </w:t>
+      </w:r>
+      <w:r>
+        <w:rPr>
+          <w:b/>
+        </w:rPr>
+        <w:t>Truck</w:t>
+      </w:r>
+      <w:r>
+        <w:rPr>
+          <w:b/>
+          <w:lang w:val="bg-BG"/>
+        </w:rPr>
+        <w:t xml:space="preserve"> </w:t>
+      </w:r>
+      <w:r>
+        <w:rPr>
+          <w:bCs/>
+          <w:lang w:val="bg-BG"/>
+        </w:rPr>
+        <w:t>(камион)</w:t>
+      </w:r>
+      <w:r>
+        <w:rPr>
           <w:noProof/>
-        </w:rPr>
-        <w:t>(</w:t>
+          <w:lang w:val="bg-BG"/>
+        </w:rPr>
+        <w:t>. Програмата трябва да</w:t>
+      </w:r>
+      <w:r>
+        <w:rPr>
+          <w:noProof/>
+          <w:lang w:val="bg-BG"/>
+        </w:rPr>
+        <w:t xml:space="preserve"> симулира </w:t>
       </w:r>
       <w:r>
         <w:rPr>
           <w:b/>
-        </w:rPr>
-        <w:t>Car</w:t>
-      </w:r>
-      <w:r>
-        <w:t xml:space="preserve"> </w:t>
-      </w:r>
-      <w:r>
-        <w:rPr>
-          <w:lang w:val="bg-BG"/>
-        </w:rPr>
-        <w:t>(кола)</w:t>
-      </w:r>
-      <w:r>
-        <w:t xml:space="preserve"> </w:t>
-      </w:r>
-      <w:r>
-        <w:rPr>
-          <w:lang w:val="bg-BG"/>
-        </w:rPr>
-        <w:t>и</w:t>
-      </w:r>
-      <w:r>
-        <w:t xml:space="preserve"> </w:t>
+          <w:bCs/>
+          <w:noProof/>
+          <w:lang w:val="bg-BG"/>
+        </w:rPr>
+        <w:t>каране</w:t>
+      </w:r>
+      <w:r>
+        <w:rPr>
+          <w:noProof/>
+          <w:lang w:val="bg-BG"/>
+        </w:rPr>
+        <w:t xml:space="preserve"> и </w:t>
       </w:r>
       <w:r>
         <w:rPr>
           <w:b/>
-        </w:rPr>
-        <w:t>Truck</w:t>
-      </w:r>
-      <w:r>
-        <w:rPr>
-          <w:b/>
-          <w:lang w:val="bg-BG"/>
-        </w:rPr>
-        <w:t xml:space="preserve"> </w:t>
-      </w:r>
-      <w:r>
-        <w:rPr>
-          <w:bCs/>
-          <w:lang w:val="bg-BG"/>
-        </w:rPr>
-        <w:t>(камион)</w:t>
-      </w:r>
-      <w:r>
-        <w:rPr>
+          <w:bCs/>
           <w:noProof/>
-        </w:rPr>
-        <w:t xml:space="preserve">) </w:t>
+          <w:lang w:val="bg-BG"/>
+        </w:rPr>
+        <w:t>зареждане на гориво</w:t>
       </w:r>
       <w:r>
         <w:rPr>
           <w:noProof/>
           <w:lang w:val="bg-BG"/>
         </w:rPr>
-        <w:t xml:space="preserve">и симулира </w:t>
-      </w:r>
-      <w:r>
-        <w:rPr>
-          <w:b/>
-          <w:bCs/>
-          <w:noProof/>
-          <w:lang w:val="bg-BG"/>
-        </w:rPr>
-        <w:t>каране</w:t>
-      </w:r>
-      <w:r>
-        <w:rPr>
-          <w:noProof/>
-          <w:lang w:val="bg-BG"/>
-        </w:rPr>
-        <w:t xml:space="preserve"> и </w:t>
-      </w:r>
-      <w:r>
-        <w:rPr>
-          <w:b/>
-          <w:bCs/>
-          <w:noProof/>
-          <w:lang w:val="bg-BG"/>
-        </w:rPr>
-        <w:t>зареждане на гориво</w:t>
-      </w:r>
-      <w:r>
-        <w:rPr>
-          <w:noProof/>
-          <w:lang w:val="bg-BG"/>
-        </w:rPr>
-        <w:t xml:space="preserve">. </w:t>
-      </w:r>
-      <w:r>
-        <w:rPr>
-          <w:bCs/>
-          <w:lang w:val="bg-BG"/>
-        </w:rPr>
-        <w:t xml:space="preserve">И колата, и камиона имат </w:t>
-      </w:r>
-      <w:r>
-        <w:rPr>
-          <w:b/>
-          <w:lang w:val="bg-BG"/>
-        </w:rPr>
-        <w:t>количество гориво (</w:t>
-      </w:r>
-      <w:r>
-        <w:rPr>
-          <w:b/>
-        </w:rPr>
-        <w:t>fuel quantity)</w:t>
-      </w:r>
-      <w:r>
-        <w:rPr>
-          <w:bCs/>
-          <w:lang w:val="bg-BG"/>
-        </w:rPr>
-        <w:t xml:space="preserve"> и </w:t>
-      </w:r>
-      <w:r>
-        <w:rPr>
-          <w:b/>
-          <w:lang w:val="bg-BG"/>
-        </w:rPr>
-        <w:t xml:space="preserve">консумация на </w:t>
-      </w:r>
-      <w:r>
-        <w:rPr>
-          <w:bCs/>
-          <w:lang w:val="bg-BG"/>
-        </w:rPr>
-        <w:t xml:space="preserve"> </w:t>
-      </w:r>
-      <w:r>
-        <w:rPr>
-          <w:b/>
-          <w:lang w:val="bg-BG"/>
-        </w:rPr>
-        <w:t>гориво (</w:t>
-      </w:r>
-      <w:r>
-        <w:rPr>
-          <w:b/>
-        </w:rPr>
-        <w:t>fuel consumption)</w:t>
-      </w:r>
-      <w:r>
-        <w:rPr>
-          <w:b/>
-          <w:lang w:val="bg-BG"/>
-        </w:rPr>
-        <w:t xml:space="preserve"> </w:t>
-      </w:r>
-      <w:r>
-        <w:rPr>
-          <w:bCs/>
-          <w:lang w:val="bg-BG"/>
-        </w:rPr>
-        <w:t xml:space="preserve">в литри за км. В допълнение, превозното средство </w:t>
-      </w:r>
-      <w:r>
-        <w:rPr>
-          <w:bCs/>
-          <w:lang w:val="bg-BG"/>
-        </w:rPr>
-        <w:t>може да се</w:t>
-      </w:r>
-      <w:r>
-        <w:rPr>
-          <w:b/>
-          <w:lang w:val="bg-BG"/>
-        </w:rPr>
-        <w:t xml:space="preserve"> кара за определена дистанция</w:t>
-      </w:r>
-      <w:r>
-        <w:rPr>
-          <w:bCs/>
-          <w:lang w:val="bg-BG"/>
-        </w:rPr>
-        <w:t xml:space="preserve"> и да се</w:t>
-      </w:r>
-      <w:r>
-        <w:rPr>
-          <w:b/>
-          <w:lang w:val="bg-BG"/>
-        </w:rPr>
-        <w:t xml:space="preserve"> презарежда</w:t>
-      </w:r>
-      <w:r>
-        <w:rPr>
-          <w:bCs/>
-          <w:lang w:val="bg-BG"/>
-        </w:rPr>
-        <w:t xml:space="preserve">. Тъй като е лято, и двете превозни средства използват климатик и тяхната </w:t>
-      </w:r>
-      <w:r>
-        <w:rPr>
-          <w:b/>
-          <w:lang w:val="bg-BG"/>
-        </w:rPr>
-        <w:t xml:space="preserve">консумация на гориво </w:t>
-      </w:r>
-      <w:r>
-        <w:rPr>
-          <w:bCs/>
-          <w:lang w:val="bg-BG"/>
-        </w:rPr>
-        <w:t xml:space="preserve">за км се </w:t>
-      </w:r>
-      <w:r>
-        <w:rPr>
-          <w:b/>
-          <w:lang w:val="bg-BG"/>
-        </w:rPr>
-        <w:t xml:space="preserve">увеличава </w:t>
-      </w:r>
-      <w:r>
-        <w:rPr>
-          <w:bCs/>
-          <w:lang w:val="bg-BG"/>
-        </w:rPr>
-        <w:t xml:space="preserve">с </w:t>
-      </w:r>
-      <w:r>
-        <w:rPr>
-          <w:b/>
-          <w:lang w:val="bg-BG"/>
-        </w:rPr>
-        <w:t>0.9</w:t>
-      </w:r>
-      <w:r>
-        <w:rPr>
-          <w:bCs/>
-          <w:lang w:val="bg-BG"/>
-        </w:rPr>
-        <w:t xml:space="preserve"> литра за </w:t>
-      </w:r>
-      <w:r>
-        <w:rPr>
-          <w:b/>
-          <w:lang w:val="bg-BG"/>
-        </w:rPr>
-        <w:t>колата</w:t>
-      </w:r>
-      <w:r>
-        <w:rPr>
-          <w:bCs/>
-          <w:lang w:val="bg-BG"/>
-        </w:rPr>
-        <w:t xml:space="preserve"> и с </w:t>
-      </w:r>
-      <w:r>
-        <w:rPr>
-          <w:b/>
-          <w:lang w:val="bg-BG"/>
-        </w:rPr>
-        <w:t xml:space="preserve">1.6 </w:t>
-      </w:r>
-      <w:r>
-        <w:rPr>
-          <w:bCs/>
-          <w:lang w:val="bg-BG"/>
-        </w:rPr>
-        <w:t xml:space="preserve">литра за </w:t>
-      </w:r>
-      <w:r>
-        <w:rPr>
-          <w:b/>
-          <w:lang w:val="bg-BG"/>
-        </w:rPr>
-        <w:t>камиона</w:t>
-      </w:r>
-      <w:r>
-        <w:rPr>
-          <w:bCs/>
-          <w:lang w:val="bg-BG"/>
-        </w:rPr>
         <w:t>.</w:t>
-      </w:r>
-      <w:r>
-        <w:rPr>
-          <w:bCs/>
-          <w:lang w:val="bg-BG"/>
-        </w:rPr>
-        <w:t xml:space="preserve"> </w:t>
       </w:r>
     </w:p>
     <w:p>
       <w:pPr>
+        <w:pStyle w:val="ListParagraph"/>
+        <w:numPr>
+          <w:ilvl w:val="0"/>
+          <w:numId w:val="19"/>
+        </w:numPr>
         <w:spacing w:after="0"/>
         <w:jc w:val="both"/>
         <w:rPr>
@@ -433,67 +273,339 @@
           <w:bCs/>
           <w:lang w:val="bg-BG"/>
         </w:rPr>
-        <w:t xml:space="preserve">Освен това </w:t>
+        <w:t>И колата, и камион</w:t>
+      </w:r>
+      <w:r>
+        <w:rPr>
+          <w:bCs/>
+          <w:lang w:val="bg-BG"/>
+        </w:rPr>
+        <w:t>ът</w:t>
+      </w:r>
+      <w:r>
+        <w:rPr>
+          <w:bCs/>
+          <w:lang w:val="bg-BG"/>
+        </w:rPr>
+        <w:t xml:space="preserve"> </w:t>
+      </w:r>
+      <w:r>
+        <w:rPr>
+          <w:bCs/>
+          <w:lang w:val="bg-BG"/>
+        </w:rPr>
+        <w:t>пазят</w:t>
+      </w:r>
+      <w:r>
+        <w:rPr>
+          <w:bCs/>
+          <w:lang w:val="bg-BG"/>
+        </w:rPr>
+        <w:t xml:space="preserve"> </w:t>
       </w:r>
       <w:r>
         <w:rPr>
           <w:b/>
           <w:lang w:val="bg-BG"/>
         </w:rPr>
-        <w:t>камионът</w:t>
-      </w:r>
-      <w:r>
-        <w:rPr>
-          <w:bCs/>
-          <w:lang w:val="bg-BG"/>
-        </w:rPr>
-        <w:t xml:space="preserve"> има малка дупка в своя резервоар и когато се </w:t>
+        <w:t>количество гориво (</w:t>
       </w:r>
       <w:r>
         <w:rPr>
           <w:b/>
-          <w:lang w:val="bg-BG"/>
-        </w:rPr>
-        <w:t>презареди</w:t>
-      </w:r>
-      <w:r>
-        <w:rPr>
-          <w:bCs/>
-          <w:lang w:val="bg-BG"/>
-        </w:rPr>
-        <w:t xml:space="preserve">, запазва </w:t>
+        </w:rPr>
+        <w:t>fuel quantity)</w:t>
+      </w:r>
+      <w:r>
+        <w:rPr>
+          <w:bCs/>
+          <w:lang w:val="bg-BG"/>
+        </w:rPr>
+        <w:t xml:space="preserve"> и </w:t>
       </w:r>
       <w:r>
         <w:rPr>
           <w:b/>
           <w:lang w:val="bg-BG"/>
         </w:rPr>
-        <w:t xml:space="preserve">само 95 </w:t>
-      </w:r>
-      <w:r>
-        <w:rPr>
-          <w:bCs/>
-          <w:lang w:val="bg-BG"/>
-        </w:rPr>
-        <w:t xml:space="preserve">от даденото </w:t>
+        <w:t>консумация на гориво (</w:t>
       </w:r>
       <w:r>
         <w:rPr>
           <w:b/>
-          <w:lang w:val="bg-BG"/>
-        </w:rPr>
-        <w:t>гориво</w:t>
-      </w:r>
-      <w:r>
-        <w:rPr>
-          <w:bCs/>
-          <w:lang w:val="bg-BG"/>
-        </w:rPr>
-        <w:t>.</w:t>
+        </w:rPr>
+        <w:t>fuel consumption)</w:t>
+      </w:r>
+      <w:r>
+        <w:rPr>
+          <w:b/>
+          <w:lang w:val="bg-BG"/>
+        </w:rPr>
+        <w:t xml:space="preserve"> </w:t>
+      </w:r>
+      <w:r>
+        <w:rPr>
+          <w:bCs/>
+          <w:lang w:val="bg-BG"/>
+        </w:rPr>
+        <w:t>в литри за км.</w:t>
       </w:r>
     </w:p>
     <w:p>
       <w:pPr>
+        <w:pStyle w:val="ListParagraph"/>
+        <w:numPr>
+          <w:ilvl w:val="0"/>
+          <w:numId w:val="19"/>
+        </w:numPr>
+        <w:spacing w:after="0"/>
+        <w:jc w:val="both"/>
+        <w:rPr>
+          <w:bCs/>
+          <w:lang w:val="bg-BG"/>
+        </w:rPr>
+      </w:pPr>
+      <w:r>
+        <w:rPr>
+          <w:bCs/>
+          <w:lang w:val="bg-BG"/>
+        </w:rPr>
+        <w:t>П</w:t>
+      </w:r>
+      <w:r>
+        <w:rPr>
+          <w:bCs/>
+          <w:lang w:val="bg-BG"/>
+        </w:rPr>
+        <w:t>ревозното средство може да се</w:t>
+      </w:r>
+      <w:r>
+        <w:rPr>
+          <w:b/>
+          <w:lang w:val="bg-BG"/>
+        </w:rPr>
+        <w:t xml:space="preserve"> кара за определена дистанция</w:t>
+      </w:r>
+      <w:r>
+        <w:rPr>
+          <w:bCs/>
+          <w:lang w:val="bg-BG"/>
+        </w:rPr>
+        <w:t xml:space="preserve"> и да се</w:t>
+      </w:r>
+      <w:r>
+        <w:rPr>
+          <w:b/>
+          <w:lang w:val="bg-BG"/>
+        </w:rPr>
+        <w:t xml:space="preserve"> презарежда</w:t>
+      </w:r>
+      <w:r>
+        <w:rPr>
+          <w:bCs/>
+          <w:lang w:val="bg-BG"/>
+        </w:rPr>
+        <w:t>.</w:t>
+      </w:r>
+    </w:p>
+    <w:p>
+      <w:pPr>
+        <w:pStyle w:val="ListParagraph"/>
+        <w:numPr>
+          <w:ilvl w:val="0"/>
+          <w:numId w:val="19"/>
+        </w:numPr>
+        <w:spacing w:after="0"/>
+        <w:jc w:val="both"/>
+        <w:rPr>
+          <w:bCs/>
+          <w:lang w:val="bg-BG"/>
+        </w:rPr>
+      </w:pPr>
+      <w:r>
+        <w:rPr>
+          <w:bCs/>
+          <w:lang w:val="bg-BG"/>
+        </w:rPr>
+        <w:t xml:space="preserve">Тъй като е лято, и двете превозни средства използват климатик и тяхната </w:t>
+      </w:r>
+      <w:r>
+        <w:rPr>
+          <w:b/>
+          <w:lang w:val="bg-BG"/>
+        </w:rPr>
+        <w:t xml:space="preserve">консумация на гориво </w:t>
+      </w:r>
+      <w:r>
+        <w:rPr>
+          <w:bCs/>
+          <w:lang w:val="bg-BG"/>
+        </w:rPr>
+        <w:t xml:space="preserve">за км се </w:t>
+      </w:r>
+      <w:r>
+        <w:rPr>
+          <w:b/>
+          <w:lang w:val="bg-BG"/>
+        </w:rPr>
+        <w:t xml:space="preserve">увеличава </w:t>
+      </w:r>
+      <w:r>
+        <w:rPr>
+          <w:bCs/>
+          <w:lang w:val="bg-BG"/>
+        </w:rPr>
+        <w:t xml:space="preserve">с </w:t>
+      </w:r>
+      <w:r>
+        <w:rPr>
+          <w:b/>
+          <w:lang w:val="bg-BG"/>
+        </w:rPr>
+        <w:t>0.9</w:t>
+      </w:r>
+      <w:r>
+        <w:rPr>
+          <w:bCs/>
+          <w:lang w:val="bg-BG"/>
+        </w:rPr>
+        <w:t xml:space="preserve"> литра за </w:t>
+      </w:r>
+      <w:r>
+        <w:rPr>
+          <w:b/>
+          <w:lang w:val="bg-BG"/>
+        </w:rPr>
+        <w:t>колата</w:t>
+      </w:r>
+      <w:r>
+        <w:rPr>
+          <w:bCs/>
+          <w:lang w:val="bg-BG"/>
+        </w:rPr>
+        <w:t xml:space="preserve"> и с </w:t>
+      </w:r>
+      <w:r>
+        <w:rPr>
+          <w:b/>
+          <w:lang w:val="bg-BG"/>
+        </w:rPr>
+        <w:t xml:space="preserve">1.6 </w:t>
+      </w:r>
+      <w:r>
+        <w:rPr>
+          <w:bCs/>
+          <w:lang w:val="bg-BG"/>
+        </w:rPr>
+        <w:t xml:space="preserve">литра за </w:t>
+      </w:r>
+      <w:r>
+        <w:rPr>
+          <w:b/>
+          <w:lang w:val="bg-BG"/>
+        </w:rPr>
+        <w:t>камиона</w:t>
+      </w:r>
+      <w:r>
+        <w:rPr>
+          <w:bCs/>
+          <w:lang w:val="bg-BG"/>
+        </w:rPr>
+        <w:t>.</w:t>
+      </w:r>
+      <w:r>
+        <w:rPr>
+          <w:bCs/>
+          <w:lang w:val="bg-BG"/>
+        </w:rPr>
+        <w:t xml:space="preserve"> </w:t>
+      </w:r>
+    </w:p>
+    <w:p>
+      <w:pPr>
+        <w:pStyle w:val="ListParagraph"/>
+        <w:numPr>
+          <w:ilvl w:val="0"/>
+          <w:numId w:val="19"/>
+        </w:numPr>
+        <w:spacing w:after="0"/>
+        <w:jc w:val="both"/>
+        <w:rPr>
+          <w:bCs/>
+          <w:lang w:val="bg-BG"/>
+        </w:rPr>
+      </w:pPr>
+      <w:r>
+        <w:rPr>
+          <w:bCs/>
+          <w:lang w:val="bg-BG"/>
+        </w:rPr>
+        <w:t xml:space="preserve">Освен това </w:t>
+      </w:r>
+      <w:r>
+        <w:rPr>
+          <w:b/>
+          <w:lang w:val="bg-BG"/>
+        </w:rPr>
+        <w:t>камионът</w:t>
+      </w:r>
+      <w:r>
+        <w:rPr>
+          <w:bCs/>
+          <w:lang w:val="bg-BG"/>
+        </w:rPr>
+        <w:t xml:space="preserve"> има малка дупка в своя резервоар и когато се </w:t>
+      </w:r>
+      <w:r>
+        <w:rPr>
+          <w:b/>
+          <w:lang w:val="bg-BG"/>
+        </w:rPr>
+        <w:t>презареди</w:t>
+      </w:r>
+      <w:r>
+        <w:rPr>
+          <w:bCs/>
+          <w:lang w:val="bg-BG"/>
+        </w:rPr>
+        <w:t xml:space="preserve">, запазва </w:t>
+      </w:r>
+      <w:r>
+        <w:rPr>
+          <w:b/>
+          <w:lang w:val="bg-BG"/>
+        </w:rPr>
+        <w:t xml:space="preserve">само 95 </w:t>
+      </w:r>
+      <w:r>
+        <w:rPr>
+          <w:bCs/>
+          <w:lang w:val="bg-BG"/>
+        </w:rPr>
+        <w:t xml:space="preserve">от даденото </w:t>
+      </w:r>
+      <w:r>
+        <w:rPr>
+          <w:b/>
+          <w:lang w:val="bg-BG"/>
+        </w:rPr>
+        <w:t>гориво</w:t>
+      </w:r>
+      <w:r>
+        <w:rPr>
+          <w:bCs/>
+          <w:lang w:val="bg-BG"/>
+        </w:rPr>
+        <w:t>.</w:t>
+      </w:r>
+    </w:p>
+    <w:p>
+      <w:pPr>
+        <w:pStyle w:val="ListParagraph"/>
+        <w:numPr>
+          <w:ilvl w:val="0"/>
+          <w:numId w:val="19"/>
+        </w:numPr>
         <w:spacing w:after="0"/>
         <w:jc w:val="both"/>
         <w:rPr>
@@ -1480,6 +1592,7 @@
                 <w:rFonts w:ascii="Consolas" w:hAnsi="Consolas"/>
                 <w:noProof/>
               </w:rPr>
+              <w:lastRenderedPageBreak/>
               <w:t>Car 15 0.3</w:t>
             </w:r>
           </w:p>
@@ -1655,7 +1768,6 @@
                 <w:rFonts w:ascii="Consolas" w:hAnsi="Consolas"/>
                 <w:noProof/>
               </w:rPr>
-              <w:lastRenderedPageBreak/>
               <w:t>Refuel Car 50</w:t>
             </w:r>
           </w:p>
@@ -1738,7 +1850,6 @@
                 <w:rFonts w:ascii="Consolas" w:hAnsi="Consolas"/>
                 <w:noProof/>
               </w:rPr>
-              <w:lastRenderedPageBreak/>
               <w:t>Car travelled 9 km</w:t>
             </w:r>
           </w:p>
@@ -2416,7 +2527,19 @@
         <w:rPr>
           <w:lang w:val="bg-BG"/>
         </w:rPr>
-        <w:t xml:space="preserve">задача като отправна точка и добавете още функционалност. Добавете ново превозно средство - </w:t>
+        <w:t xml:space="preserve">задача като отправна точка и добавете още функционалност. Добавете ново превозно средство </w:t>
+      </w:r>
+      <w:r>
+        <w:rPr>
+          <w:lang w:val="bg-BG"/>
+        </w:rPr>
+        <w:t>–</w:t>
+      </w:r>
+      <w:r>
+        <w:rPr>
+          <w:lang w:val="bg-BG"/>
+        </w:rPr>
+        <w:t xml:space="preserve"> </w:t>
       </w:r>
       <w:r>
         <w:rPr>
@@ -2515,6 +2638,11 @@
     </w:p>
     <w:p>
       <w:pPr>
+        <w:pStyle w:val="ListParagraph"/>
+        <w:numPr>
+          <w:ilvl w:val="0"/>
+          <w:numId w:val="20"/>
+        </w:numPr>
         <w:spacing w:after="200"/>
         <w:jc w:val="both"/>
         <w:rPr>
@@ -2618,15 +2746,7 @@
           <w:bCs/>
           <w:lang w:val="bg-BG"/>
         </w:rPr>
-        <w:t>създаде</w:t>
-      </w:r>
-      <w:r>
-        <w:rPr>
-          <w:b/>
-          <w:bCs/>
-          <w:lang w:val="bg-BG"/>
-        </w:rPr>
-        <w:t xml:space="preserve"> </w:t>
+        <w:t xml:space="preserve">създаде </w:t>
       </w:r>
       <w:r>
         <w:rPr>
@@ -2693,6 +2813,11 @@
     </w:p>
     <w:p>
       <w:pPr>
+        <w:pStyle w:val="ListParagraph"/>
+        <w:numPr>
+          <w:ilvl w:val="0"/>
+          <w:numId w:val="20"/>
+        </w:numPr>
         <w:spacing w:after="200"/>
         <w:jc w:val="both"/>
         <w:rPr>
@@ -2830,6 +2955,11 @@
     </w:p>
     <w:p>
       <w:pPr>
+        <w:pStyle w:val="ListParagraph"/>
+        <w:numPr>
+          <w:ilvl w:val="0"/>
+          <w:numId w:val="20"/>
+        </w:numPr>
         <w:jc w:val="both"/>
         <w:rPr>
           <w:b/>
@@ -2979,6 +3109,7 @@
         </w:numPr>
         <w:overflowPunct w:val="0"/>
         <w:spacing w:before="0" w:after="200"/>
+        <w:ind w:left="567" w:hanging="283"/>
         <w:jc w:val="both"/>
         <w:rPr>
           <w:lang w:val="bg-BG"/>
@@ -3017,6 +3148,7 @@
         </w:numPr>
         <w:overflowPunct w:val="0"/>
         <w:spacing w:before="0" w:after="200"/>
+        <w:ind w:left="1080"/>
         <w:jc w:val="both"/>
         <w:rPr>
           <w:rStyle w:val="Heading3Char"/>
@@ -3136,6 +3268,7 @@
         </w:numPr>
         <w:overflowPunct w:val="0"/>
         <w:spacing w:before="0" w:after="200"/>
+        <w:ind w:left="567" w:hanging="283"/>
         <w:jc w:val="both"/>
         <w:rPr>
           <w:rStyle w:val="Heading3Char"/>
@@ -3218,6 +3351,7 @@
         </w:numPr>
         <w:overflowPunct w:val="0"/>
         <w:spacing w:before="0" w:after="200"/>
+        <w:ind w:left="567" w:hanging="283"/>
         <w:jc w:val="both"/>
         <w:rPr>
           <w:rStyle w:val="Heading3Char"/>
@@ -3311,6 +3445,7 @@
         </w:numPr>
         <w:overflowPunct w:val="0"/>
         <w:spacing w:before="0" w:after="200"/>
+        <w:ind w:left="1080"/>
         <w:jc w:val="both"/>
         <w:rPr>
           <w:rStyle w:val="Heading3Char"/>
@@ -3361,6 +3496,7 @@
         </w:numPr>
         <w:overflowPunct w:val="0"/>
         <w:spacing w:before="0" w:after="200"/>
+        <w:ind w:left="1080"/>
         <w:jc w:val="both"/>
         <w:rPr>
           <w:rStyle w:val="Heading3Char"/>
@@ -3411,6 +3547,7 @@
         </w:numPr>
         <w:overflowPunct w:val="0"/>
         <w:spacing w:before="0" w:after="200"/>
+        <w:ind w:left="1080"/>
         <w:jc w:val="both"/>
         <w:rPr>
           <w:rStyle w:val="Heading3Char"/>
@@ -3461,6 +3598,7 @@
         </w:numPr>
         <w:overflowPunct w:val="0"/>
         <w:spacing w:before="0" w:after="200"/>
+        <w:ind w:left="1080"/>
         <w:jc w:val="both"/>
         <w:rPr>
           <w:rStyle w:val="Heading3Char"/>
@@ -3511,6 +3649,7 @@
         </w:numPr>
         <w:overflowPunct w:val="0"/>
         <w:spacing w:before="0" w:after="200"/>
+        <w:ind w:left="1080"/>
         <w:jc w:val="both"/>
         <w:rPr>
           <w:rStyle w:val="Heading3Char"/>
@@ -3561,6 +3700,7 @@
         </w:numPr>
         <w:overflowPunct w:val="0"/>
         <w:spacing w:before="0" w:after="200"/>
+        <w:ind w:left="1080"/>
         <w:jc w:val="both"/>
         <w:rPr>
           <w:rStyle w:val="Heading3Char"/>
@@ -3611,6 +3751,7 @@
         </w:numPr>
         <w:overflowPunct w:val="0"/>
         <w:spacing w:before="0" w:after="0"/>
+        <w:ind w:left="1080"/>
         <w:jc w:val="both"/>
         <w:rPr>
           <w:rFonts w:ascii="Consolas" w:eastAsiaTheme="majorEastAsia" w:hAnsi="Consolas" w:cstheme="majorBidi"/>
@@ -3625,6 +3766,7 @@
           <w:noProof/>
           <w:color w:val="000000" w:themeColor="text1"/>
         </w:rPr>
+        <w:lastRenderedPageBreak/>
         <w:t>"</w:t>
       </w:r>
       <w:r>
@@ -3660,7 +3802,6 @@
         <w:rPr>
           <w:lang w:val="bg-BG"/>
         </w:rPr>
-        <w:lastRenderedPageBreak/>
         <w:t>Изход</w:t>
       </w:r>
     </w:p>
@@ -3673,6 +3814,7 @@
         </w:numPr>
         <w:overflowPunct w:val="0"/>
         <w:spacing w:before="0" w:after="0"/>
+        <w:ind w:left="567" w:hanging="283"/>
         <w:jc w:val="both"/>
         <w:rPr>
           <w:rStyle w:val="Heading3Char"/>
@@ -3779,6 +3921,7 @@
         </w:numPr>
         <w:overflowPunct w:val="0"/>
         <w:spacing w:before="0" w:after="0"/>
+        <w:ind w:left="1080"/>
         <w:jc w:val="both"/>
         <w:rPr>
           <w:rStyle w:val="Heading3Char"/>
@@ -3810,6 +3953,7 @@
         </w:numPr>
         <w:overflowPunct w:val="0"/>
         <w:spacing w:before="0" w:after="0"/>
+        <w:ind w:left="567" w:hanging="283"/>
         <w:jc w:val="both"/>
         <w:rPr>
           <w:rStyle w:val="Heading3Char"/>
@@ -3872,6 +4016,7 @@
         </w:numPr>
         <w:overflowPunct w:val="0"/>
         <w:spacing w:before="0" w:after="0"/>
+        <w:ind w:left="1080"/>
         <w:jc w:val="both"/>
         <w:rPr>
           <w:rStyle w:val="Heading3Char"/>
@@ -3922,6 +4067,7 @@
           <w:tab w:val="left" w:pos="14656"/>
         </w:tabs>
         <w:spacing w:before="0" w:after="0" w:line="240" w:lineRule="auto"/>
+        <w:ind w:left="567" w:hanging="283"/>
         <w:jc w:val="both"/>
         <w:rPr>
           <w:b/>
@@ -3984,6 +4130,7 @@
         </w:numPr>
         <w:overflowPunct w:val="0"/>
         <w:spacing w:before="0" w:after="0"/>
+        <w:ind w:left="1080"/>
         <w:jc w:val="both"/>
         <w:rPr>
           <w:rFonts w:ascii="Consolas" w:hAnsi="Consolas"/>
@@ -4031,6 +4178,7 @@
           <w:tab w:val="left" w:pos="14656"/>
         </w:tabs>
         <w:spacing w:before="0" w:after="0" w:line="240" w:lineRule="auto"/>
+        <w:ind w:left="567" w:hanging="283"/>
         <w:jc w:val="both"/>
         <w:rPr>
           <w:rStyle w:val="Heading3Char"/>
@@ -4104,6 +4252,7 @@
         </w:numPr>
         <w:overflowPunct w:val="0"/>
         <w:spacing w:before="0" w:after="0"/>
+        <w:ind w:left="1080"/>
         <w:jc w:val="both"/>
         <w:rPr>
           <w:rStyle w:val="Heading3Char"/>
@@ -4136,6 +4285,7 @@
         </w:numPr>
         <w:overflowPunct w:val="0"/>
         <w:spacing w:before="0" w:after="0"/>
+        <w:ind w:left="567" w:hanging="283"/>
         <w:jc w:val="both"/>
         <w:rPr>
           <w:rStyle w:val="Heading3Char"/>
@@ -4283,6 +4433,7 @@
         </w:numPr>
         <w:overflowPunct w:val="0"/>
         <w:spacing w:before="0" w:after="0"/>
+        <w:ind w:left="993" w:hanging="273"/>
         <w:jc w:val="both"/>
         <w:rPr>
           <w:rFonts w:eastAsia="SimSun"/>
@@ -4309,6 +4460,7 @@
         </w:numPr>
         <w:overflowPunct w:val="0"/>
         <w:spacing w:before="0" w:after="0"/>
+        <w:ind w:left="993" w:hanging="273"/>
         <w:jc w:val="both"/>
         <w:rPr>
           <w:color w:val="000000" w:themeColor="text1"/>
@@ -4334,6 +4486,7 @@
         </w:numPr>
         <w:overflowPunct w:val="0"/>
         <w:spacing w:before="0" w:after="0"/>
+        <w:ind w:left="993" w:hanging="273"/>
         <w:jc w:val="both"/>
         <w:rPr>
           <w:rFonts w:ascii="Consolas" w:eastAsia="SimSun" w:hAnsi="Consolas"/>
@@ -4351,15 +4504,6 @@
         </w:rPr>
         <w:t>"Bus: {liters}"</w:t>
       </w:r>
-      <w:r>
-        <w:rPr>
-          <w:rFonts w:ascii="Consolas" w:eastAsia="SimSun" w:hAnsi="Consolas"/>
-          <w:b/>
-          <w:noProof/>
-          <w:color w:val="000000" w:themeColor="text1"/>
-        </w:rPr>
-        <w:br w:type="page"/>
-      </w:r>
     </w:p>
     <w:p>
       <w:pPr>
@@ -4373,7 +4517,6 @@
         <w:rPr>
           <w:lang w:val="bg-BG"/>
         </w:rPr>
-        <w:lastRenderedPageBreak/>
         <w:t>Примери</w:t>
       </w:r>
     </w:p>
@@ -5285,7 +5428,7 @@
 </file>
 
 <file path=word/endnotes.xml><?xml version="1.0" encoding="utf-8"?>
-<w:endnotes xmlns:wpc="http://schemas.microsoft.com/office/word/2010/wordprocessingCanvas" xmlns:cx="http://schemas.microsoft.com/office/drawing/2014/chartex" xmlns:cx1="http://schemas.microsoft.com/office/drawing/2015/9/8/chartex" xmlns:cx2="http://schemas.microsoft.com/office/drawing/2015/10/21/chartex" xmlns:cx3="http://schemas.microsoft.com/office/drawing/2016/5/9/chartex" xmlns:cx4="http://schemas.microsoft.com/office/drawing/2016/5/10/chartex" xmlns:cx5="http://schemas.microsoft.com/office/drawing/2016/5/11/chartex" xmlns:cx6="http://schemas.microsoft.com/office/drawing/2016/5/12/chartex" xmlns:cx7="http://schemas.microsoft.com/office/drawing/2016/5/13/chartex" xmlns:cx8="http://schemas.microsoft.com/office/drawing/2016/5/14/chartex" xmlns:mc="http://schemas.openxmlformats.org/markup-compatibility/2006" xmlns:aink="http://schemas.microsoft.com/office/drawing/2016/ink" xmlns:am3d="http://schemas.microsoft.com/office/drawing/2017/model3d" xmlns:o="urn:schemas-microsoft-com:office:office" xmlns:oel="http://schemas.microsoft.com/office/2019/extlst" xmlns:r="http://schemas.openxmlformats.org/officeDocument/2006/relationships" xmlns:m="http://schemas.openxmlformats.org/officeDocument/2006/math" xmlns:v="urn:schemas-microsoft-com:vml" xmlns:wp14="http://schemas.microsoft.com/office/word/2010/wordprocessingDrawing" xmlns:wp="http://schemas.openxmlformats.org/drawingml/2006/wordprocessingDrawing" xmlns:w10="urn:schemas-microsoft-com:office:word" xmlns:w="http://schemas.openxmlformats.org/wordprocessingml/2006/main" xmlns:w14="http://schemas.microsoft.com/office/word/2010/wordml" xmlns:w15="http://schemas.microsoft.com/office/word/2012/wordml" xmlns:w16cex="http://schemas.microsoft.com/office/word/2018/wordml/cex" xmlns:w16cid="http://schemas.microsoft.com/office/word/2016/wordml/cid" xmlns:w16="http://schemas.microsoft.com/office/word/2018/wordml" xmlns:w16du="http://schemas.microsoft.com/office/word/2023/wordml/word16du" xmlns:w16sdtdh="http://schemas.microsoft.com/office/word/2020/wordml/sdtdatahash" xmlns:w16se="http://schemas.microsoft.com/office/word/2015/wordml/symex" xmlns:wpg="http://schemas.microsoft.com/office/word/2010/wordprocessingGroup" xmlns:wpi="http://schemas.microsoft.com/office/word/2010/wordprocessingInk" xmlns:wne="http://schemas.microsoft.com/office/word/2006/wordml" xmlns:wps="http://schemas.microsoft.com/office/word/2010/wordprocessingShape" mc:Ignorable="w14 w15 w16se w16cid w16 w16cex w16sdtdh wp14">
+<w:endnotes xmlns:wpc="http://schemas.microsoft.com/office/word/2010/wordprocessingCanvas" xmlns:cx="http://schemas.microsoft.com/office/drawing/2014/chartex" xmlns:cx1="http://schemas.microsoft.com/office/drawing/2015/9/8/chartex" xmlns:cx2="http://schemas.microsoft.com/office/drawing/2015/10/21/chartex" xmlns:cx3="http://schemas.microsoft.com/office/drawing/2016/5/9/chartex" xmlns:cx4="http://schemas.microsoft.com/office/drawing/2016/5/10/chartex" xmlns:cx5="http://schemas.microsoft.com/office/drawing/2016/5/11/chartex" xmlns:cx6="http://schemas.microsoft.com/office/drawing/2016/5/12/chartex" xmlns:cx7="http://schemas.microsoft.com/office/drawing/2016/5/13/chartex" xmlns:cx8="http://schemas.microsoft.com/office/drawing/2016/5/14/chartex" xmlns:mc="http://schemas.openxmlformats.org/markup-compatibility/2006" xmlns:aink="http://schemas.microsoft.com/office/drawing/2016/ink" xmlns:am3d="http://schemas.microsoft.com/office/drawing/2017/model3d" xmlns:o="urn:schemas-microsoft-com:office:office" xmlns:oel="http://schemas.microsoft.com/office/2019/extlst" xmlns:r="http://schemas.openxmlformats.org/officeDocument/2006/relationships" xmlns:m="http://schemas.openxmlformats.org/officeDocument/2006/math" xmlns:v="urn:schemas-microsoft-com:vml" xmlns:wp14="http://schemas.microsoft.com/office/word/2010/wordprocessingDrawing" xmlns:wp="http://schemas.openxmlformats.org/drawingml/2006/wordprocessingDrawing" xmlns:w10="urn:schemas-microsoft-com:office:word" xmlns:w="http://schemas.openxmlformats.org/wordprocessingml/2006/main" xmlns:w14="http://schemas.microsoft.com/office/word/2010/wordml" xmlns:w15="http://schemas.microsoft.com/office/word/2012/wordml" xmlns:w16cex="http://schemas.microsoft.com/office/word/2018/wordml/cex" xmlns:w16cid="http://schemas.microsoft.com/office/word/2016/wordml/cid" xmlns:w16="http://schemas.microsoft.com/office/word/2018/wordml" xmlns:w16sdtdh="http://schemas.microsoft.com/office/word/2020/wordml/sdtdatahash" xmlns:w16se="http://schemas.microsoft.com/office/word/2015/wordml/symex" xmlns:wpg="http://schemas.microsoft.com/office/word/2010/wordprocessingGroup" xmlns:wpi="http://schemas.microsoft.com/office/word/2010/wordprocessingInk" xmlns:wne="http://schemas.microsoft.com/office/word/2006/wordml" xmlns:wps="http://schemas.microsoft.com/office/word/2010/wordprocessingShape" mc:Ignorable="w14 w15 w16se w16cid w16 w16cex w16sdtdh wp14">
   <w:endnote w:type="separator" w:id="-1">
     <w:p>
       <w:pPr>
@@ -5310,7 +5453,7 @@
 </file>
 
 <file path=word/footer1.xml><?xml version="1.0" encoding="utf-8"?>
-<w:ftr xmlns:wpc="http://schemas.microsoft.com/office/word/2010/wordprocessingCanvas" xmlns:cx="http://schemas.microsoft.com/office/drawing/2014/chartex" xmlns:cx1="http://schemas.microsoft.com/office/drawing/2015/9/8/chartex" xmlns:cx2="http://schemas.microsoft.com/office/drawing/2015/10/21/chartex" xmlns:cx3="http://schemas.microsoft.com/office/drawing/2016/5/9/chartex" xmlns:cx4="http://schemas.microsoft.com/office/drawing/2016/5/10/chartex" xmlns:cx5="http://schemas.microsoft.com/office/drawing/2016/5/11/chartex" xmlns:cx6="http://schemas.microsoft.com/office/drawing/2016/5/12/chartex" xmlns:cx7="http://schemas.microsoft.com/office/drawing/2016/5/13/chartex" xmlns:cx8="http://schemas.microsoft.com/office/drawing/2016/5/14/chartex" xmlns:mc="http://schemas.openxmlformats.org/markup-compatibility/2006" xmlns:aink="http://schemas.microsoft.com/office/drawing/2016/ink" xmlns:am3d="http://schemas.microsoft.com/office/drawing/2017/model3d" xmlns:o="urn:schemas-microsoft-com:office:office" xmlns:oel="http://schemas.microsoft.com/office/2019/extlst" xmlns:r="http://schemas.openxmlformats.org/officeDocument/2006/relationships" xmlns:m="http://schemas.openxmlformats.org/officeDocument/2006/math" xmlns:v="urn:schemas-microsoft-com:vml" xmlns:wp14="http://schemas.microsoft.com/office/word/2010/wordprocessingDrawing" xmlns:wp="http://schemas.openxmlformats.org/drawingml/2006/wordprocessingDrawing" xmlns:w10="urn:schemas-microsoft-com:office:word" xmlns:w="http://schemas.openxmlformats.org/wordprocessingml/2006/main" xmlns:w14="http://schemas.microsoft.com/office/word/2010/wordml" xmlns:w15="http://schemas.microsoft.com/office/word/2012/wordml" xmlns:w16cex="http://schemas.microsoft.com/office/word/2018/wordml/cex" xmlns:w16cid="http://schemas.microsoft.com/office/word/2016/wordml/cid" xmlns:w16="http://schemas.microsoft.com/office/word/2018/wordml" xmlns:w16du="http://schemas.microsoft.com/office/word/2023/wordml/word16du" xmlns:w16sdtdh="http://schemas.microsoft.com/office/word/2020/wordml/sdtdatahash" xmlns:w16se="http://schemas.microsoft.com/office/word/2015/wordml/symex" xmlns:wpg="http://schemas.microsoft.com/office/word/2010/wordprocessingGroup" xmlns:wpi="http://schemas.microsoft.com/office/word/2010/wordprocessingInk" xmlns:wne="http://schemas.microsoft.com/office/word/2006/wordml" xmlns:wps="http://schemas.microsoft.com/office/word/2010/wordprocessingShape" mc:Ignorable="w14 w15 w16se w16cid w16 w16cex w16sdtdh wp14">
+<w:ftr xmlns:wpc="http://schemas.microsoft.com/office/word/2010/wordprocessingCanvas" xmlns:cx="http://schemas.microsoft.com/office/drawing/2014/chartex" xmlns:cx1="http://schemas.microsoft.com/office/drawing/2015/9/8/chartex" xmlns:cx2="http://schemas.microsoft.com/office/drawing/2015/10/21/chartex" xmlns:cx3="http://schemas.microsoft.com/office/drawing/2016/5/9/chartex" xmlns:cx4="http://schemas.microsoft.com/office/drawing/2016/5/10/chartex" xmlns:cx5="http://schemas.microsoft.com/office/drawing/2016/5/11/chartex" xmlns:cx6="http://schemas.microsoft.com/office/drawing/2016/5/12/chartex" xmlns:cx7="http://schemas.microsoft.com/office/drawing/2016/5/13/chartex" xmlns:cx8="http://schemas.microsoft.com/office/drawing/2016/5/14/chartex" xmlns:mc="http://schemas.openxmlformats.org/markup-compatibility/2006" xmlns:aink="http://schemas.microsoft.com/office/drawing/2016/ink" xmlns:am3d="http://schemas.microsoft.com/office/drawing/2017/model3d" xmlns:o="urn:schemas-microsoft-com:office:office" xmlns:oel="http://schemas.microsoft.com/office/2019/extlst" xmlns:r="http://schemas.openxmlformats.org/officeDocument/2006/relationships" xmlns:m="http://schemas.openxmlformats.org/officeDocument/2006/math" xmlns:v="urn:schemas-microsoft-com:vml" xmlns:wp14="http://schemas.microsoft.com/office/word/2010/wordprocessingDrawing" xmlns:wp="http://schemas.openxmlformats.org/drawingml/2006/wordprocessingDrawing" xmlns:w10="urn:schemas-microsoft-com:office:word" xmlns:w="http://schemas.openxmlformats.org/wordprocessingml/2006/main" xmlns:w14="http://schemas.microsoft.com/office/word/2010/wordml" xmlns:w15="http://schemas.microsoft.com/office/word/2012/wordml" xmlns:w16cex="http://schemas.microsoft.com/office/word/2018/wordml/cex" xmlns:w16cid="http://schemas.microsoft.com/office/word/2016/wordml/cid" xmlns:w16="http://schemas.microsoft.com/office/word/2018/wordml" xmlns:w16sdtdh="http://schemas.microsoft.com/office/word/2020/wordml/sdtdatahash" xmlns:w16se="http://schemas.microsoft.com/office/word/2015/wordml/symex" xmlns:wpg="http://schemas.microsoft.com/office/word/2010/wordprocessingGroup" xmlns:wpi="http://schemas.microsoft.com/office/word/2010/wordprocessingInk" xmlns:wne="http://schemas.microsoft.com/office/word/2006/wordml" xmlns:wps="http://schemas.microsoft.com/office/word/2010/wordprocessingShape" mc:Ignorable="w14 w15 w16se w16cid w16 w16cex w16sdtdh wp14">
   <w:p>
     <w:pPr>
       <w:pStyle w:val="Footer"/>
@@ -5405,7 +5548,7 @@
             </wp:anchor>
           </w:drawing>
         </mc:Choice>
-        <mc:Fallback>
+        <mc:Fallback xmlns:w16du="http://schemas.microsoft.com/office/word/2023/wordml/word16du">
           <w:pict>
             <v:shapetype w14:anchorId="41B1E642" id="_x0000_t202" coordsize="21600,21600" o:spt="202" path="m,l,21600r21600,l21600,xe">
               <v:stroke joinstyle="miter"/>
@@ -6178,7 +6321,7 @@
             </wp:anchor>
           </w:drawing>
         </mc:Choice>
-        <mc:Fallback>
+        <mc:Fallback xmlns:w16du="http://schemas.microsoft.com/office/word/2023/wordml/word16du">
           <w:pict>
             <v:shape w14:anchorId="2074F399" id="Text Box 16" o:spid="_x0000_s1027" type="#_x0000_t202" style="position:absolute;margin-left:109pt;margin-top:7pt;width:411.4pt;height:40.45pt;z-index:251657216;visibility:visible;mso-wrap-style:square;mso-width-percent:0;mso-height-percent:0;mso-wrap-distance-left:9pt;mso-wrap-distance-top:0;mso-wrap-distance-right:9pt;mso-wrap-distance-bottom:0;mso-position-horizontal:absolute;mso-position-horizontal-relative:text;mso-position-vertical:absolute;mso-position-vertical-relative:text;mso-width-percent:0;mso-height-percent:0;mso-width-relative:page;mso-height-relative:page;v-text-anchor:top" o:gfxdata="UEsDBBQABgAIAAAAIQC2gziS/gAAAOEBAAATAAAAW0NvbnRlbnRfVHlwZXNdLnhtbJSRQU7DMBBF&#10;90jcwfIWJU67QAgl6YK0S0CoHGBkTxKLZGx5TGhvj5O2G0SRWNoz/78nu9wcxkFMGNg6quQqL6RA&#10;0s5Y6ir5vt9lD1JwBDIwOMJKHpHlpr69KfdHjyxSmriSfYz+USnWPY7AufNIadK6MEJMx9ApD/oD&#10;OlTrorhX2lFEilmcO2RdNtjC5xDF9pCuTyYBB5bi6bQ4syoJ3g9WQ0ymaiLzg5KdCXlKLjvcW893&#10;SUOqXwnz5DrgnHtJTxOsQfEKIT7DmDSUCaxw7Rqn8787ZsmRM9e2VmPeBN4uqYvTtW7jvijg9N/y&#10;JsXecLq0q+WD6m8AAAD//wMAUEsDBBQABgAIAAAAIQA4/SH/1gAAAJQBAAALAAAAX3JlbHMvLnJl&#10;bHOkkMFqwzAMhu+DvYPRfXGawxijTi+j0GvpHsDYimMaW0Yy2fr2M4PBMnrbUb/Q94l/f/hMi1qR&#10;JVI2sOt6UJgd+ZiDgffL8ekFlFSbvV0oo4EbChzGx4f9GRdb25HMsYhqlCwG5lrLq9biZkxWOiqY&#10;22YiTra2kYMu1l1tQD30/bPm3wwYN0x18gb45AdQl1tp5j/sFB2T0FQ7R0nTNEV3j6o9feQzro1i&#10;OWA14Fm+Q8a1a8+Bvu/d/dMb2JY5uiPbhG/ktn4cqGU/er3pcvwCAAD//wMAUEsDBBQABgAIAAAA&#10;IQD5PpaT+QEAANQDAAAOAAAAZHJzL2Uyb0RvYy54bWysU9tu3CAQfa/Uf0C8d+114ja11hulSVNV&#10;Si9S2g/AGNaowFBg195+fQfsbFbtW1U/IIYxZ+acOWyuJ6PJQfigwLZ0vSopEZZDr+yupd+/3b+6&#10;oiREZnumwYqWHkWg19uXLzaja0QFA+heeIIgNjSja+kQo2uKIvBBGBZW4ITFpARvWMTQ74resxHR&#10;jS6qsnxdjOB754GLEPD0bk7SbcaXUvD4RcogItEtxd5iXn1eu7QW2w1rdp65QfGlDfYPXRimLBY9&#10;Qd2xyMjeq7+gjOIeAsi44mAKkFJxkTkgm3X5B5vHgTmRuaA4wZ1kCv8Pln8+PLqvnsTpHUw4wEwi&#10;uAfgPwKxcDswuxM33sM4CNZj4XWSrBhdaJarSerQhATSjZ+gxyGzfYQMNElvkirIkyA6DuB4El1M&#10;kXA8rKuqLqtLSjjm6vXFm3WdS7Dm6bbzIX4QYEjatNTjUDM6OzyEmLphzdMvqZiFe6V1Hqy2ZGzp&#10;27qq84WzjFERfaeVaelVmb7ZCYnke9vny5EpPe+xgLYL60R0phynbiKqXyRJInTQH1EGD7PN8Fng&#10;ZgD/i5IRLdbS8HPPvKBEf7RJylQZPZmDywu0MyX+PNOdB8xyhGpppGTe3sbs45nyDUouVVbjuZOl&#10;ZbROFmmxefLmeZz/en6M298AAAD//wMAUEsDBBQABgAIAAAAIQAN0y8F3wAAAAoBAAAPAAAAZHJz&#10;L2Rvd25yZXYueG1sTI/NTsMwEITvSLyDtUjcqN0SUBriVP0REkdaOHB04yVOiddR7Lbh7dme6Gk1&#10;mtHsfOVi9J044RDbQBqmEwUCqQ62pUbD58frQw4iJkPWdIFQwy9GWFS3N6UpbDjTFk+71AguoVgY&#10;DS6lvpAy1g69iZPQI7H3HQZvEsuhkXYwZy73nZwp9Sy9aYk/ONPj2mH9szt6DduDPTzmbrV8+ho3&#10;67dVbDYyvGt9fzcuX0AkHNN/GC7zeTpUvGkfjmSj6DTMpjmzJDYyvpeAyhTD7DXMsznIqpTXCNUf&#10;AAAA//8DAFBLAQItABQABgAIAAAAIQC2gziS/gAAAOEBAAATAAAAAAAAAAAAAAAAAAAAAABbQ29u&#10;dGVudF9UeXBlc10ueG1sUEsBAi0AFAAGAAgAAAAhADj9If/WAAAAlAEAAAsAAAAAAAAAAAAAAAAA&#10;LwEAAF9yZWxzLy5yZWxzUEsBAi0AFAAGAAgAAAAhAPk+lpP5AQAA1AMAAA4AAAAAAAAAAAAAAAAA&#10;LgIAAGRycy9lMm9Eb2MueG1sUEsBAi0AFAAGAAgAAAAhAA3TLwXfAAAACgEAAA8AAAAAAAAAAAAA&#10;AAAAUwQAAGRycy9kb3ducmV2LnhtbFBLBQYAAAAABAAEAPMAAABfBQAAAAA=&#10;" filled="f" stroked="f">
               <v:textbox inset=".5mm,1.2mm,.5mm,.5mm">
@@ -6895,7 +7038,7 @@
               <pic:pic xmlns:pic="http://schemas.openxmlformats.org/drawingml/2006/picture">
                 <pic:nvPicPr>
                   <pic:cNvPr id="1" name="Picture 1">
-                    <a:hlinkClick r:id="rId20"/>
+                    <a:hlinkClick r:id="rId1"/>
                   </pic:cNvPr>
                   <pic:cNvPicPr>
                     <a:picLocks noChangeAspect="1" noChangeArrowheads="1"/>
@@ -7006,7 +7149,7 @@
             </wp:anchor>
           </w:drawing>
         </mc:Choice>
-        <mc:Fallback>
+        <mc:Fallback xmlns:w16du="http://schemas.microsoft.com/office/word/2023/wordml/word16du">
           <w:pict>
             <v:line w14:anchorId="60BE7D18" id="Straight Connector 19" o:spid="_x0000_s1026" style="position:absolute;flip:y;z-index:251622400;visibility:visible;mso-wrap-style:square;mso-width-percent:0;mso-height-percent:0;mso-wrap-distance-left:9pt;mso-wrap-distance-top:0;mso-wrap-distance-right:9pt;mso-wrap-distance-bottom:0;mso-position-horizontal:absolute;mso-position-horizontal-relative:text;mso-position-vertical:absolute;mso-position-vertical-relative:text;mso-width-percent:0;mso-height-percent:0;mso-width-relative:page;mso-height-relative:page" from="-.1pt,5.2pt" to="520.7pt,5.2pt" o:gfxdata="UEsDBBQABgAIAAAAIQC2gziS/gAAAOEBAAATAAAAW0NvbnRlbnRfVHlwZXNdLnhtbJSRQU7DMBBF&#10;90jcwfIWJU67QAgl6YK0S0CoHGBkTxKLZGx5TGhvj5O2G0SRWNoz/78nu9wcxkFMGNg6quQqL6RA&#10;0s5Y6ir5vt9lD1JwBDIwOMJKHpHlpr69KfdHjyxSmriSfYz+USnWPY7AufNIadK6MEJMx9ApD/oD&#10;OlTrorhX2lFEilmcO2RdNtjC5xDF9pCuTyYBB5bi6bQ4syoJ3g9WQ0ymaiLzg5KdCXlKLjvcW893&#10;SUOqXwnz5DrgnHtJTxOsQfEKIT7DmDSUCaxw7Rqn8787ZsmRM9e2VmPeBN4uqYvTtW7jvijg9N/y&#10;JsXecLq0q+WD6m8AAAD//wMAUEsDBBQABgAIAAAAIQA4/SH/1gAAAJQBAAALAAAAX3JlbHMvLnJl&#10;bHOkkMFqwzAMhu+DvYPRfXGawxijTi+j0GvpHsDYimMaW0Yy2fr2M4PBMnrbUb/Q94l/f/hMi1qR&#10;JVI2sOt6UJgd+ZiDgffL8ekFlFSbvV0oo4EbChzGx4f9GRdb25HMsYhqlCwG5lrLq9biZkxWOiqY&#10;22YiTra2kYMu1l1tQD30/bPm3wwYN0x18gb45AdQl1tp5j/sFB2T0FQ7R0nTNEV3j6o9feQzro1i&#10;OWA14Fm+Q8a1a8+Bvu/d/dMb2JY5uiPbhG/ktn4cqGU/er3pcvwCAAD//wMAUEsDBBQABgAIAAAA&#10;IQCF0htp+QEAAEsEAAAOAAAAZHJzL2Uyb0RvYy54bWysVE1vGyEQvVfqf0Dc611b7bZdeZ2Do/TS&#10;D6tJcycseJGAQQPx2v++A2tvorSXRvUBLcO8N/Meg9dXR2fZQWE04Du+XNScKS+hN37f8V93N+8+&#10;cRaT8L2w4FXHTyryq83bN+sxtGoFA9heISMSH9sxdHxIKbRVFeWgnIgLCMrToQZ0ItEW91WPYiR2&#10;Z6tVXTfVCNgHBKlipOj1dMg3hV9rJdMPraNKzHacektlxbI+5LXarEW7RxEGI89tiFd04YTxVHSm&#10;uhZJsEc0f1A5IxEi6LSQ4CrQ2khVNJCaZf1Cze0ggipayJwYZpvi/6OV3w87ZKanu/vMmReO7ug2&#10;oTD7IbEteE8OAjI6JKfGEFsCbP0Oz7sYdphlHzU6pq0J90RUjCBp7Fh8Ps0+q2NikoJNs3y/bOg6&#10;5OWsmigyVcCYvihwLH903BqfLRCtOHyNicpS6iUlh61nI9Vcfawzn6ARQt8XQARr+htjbU4rA6W2&#10;FtlB0CgIKZVPTcmzj+4b9FP8Q02/LJWqzJBp98RGZ9ZTMNsxGVC+0smqqaOfSpOlJHSyYiZ6Xnt5&#10;rmI9ZWeYpk5nYD0pyK/gZdMX4Dk/Q1UZ9H8Bz4hSGXyawc54wL9VT8e58pR/cWDSnS14gP5URqNY&#10;QxNbnDu/rvwknu8L/Ok/YPMbAAD//wMAUEsDBBQABgAIAAAAIQDG+Oju3QAAAAgBAAAPAAAAZHJz&#10;L2Rvd25yZXYueG1sTI9BT8MwDIXvSPyHyEjctqTTNKGu6QSICWlwYGMSHLPGtBWJU5qsK/8eTxzg&#10;Zr/39Py5WI3eiQH72AbSkE0VCKQq2JZqDfvX9eQGREyGrHGBUMM3RliVlxeFyW040RaHXaoFl1DM&#10;jYYmpS6XMlYNehOnoUNi7yP03iRe+1ra3py43Ds5U2ohvWmJLzSmw/sGq8/d0WsYntaPb8/RZTW9&#10;fC02D+/jljZ3Wl9fjbdLEAnH9BeGMz6jQ8lMh3AkG4XTMJlxkGU1B3G21Tzj6fCryLKQ/x8ofwAA&#10;AP//AwBQSwECLQAUAAYACAAAACEAtoM4kv4AAADhAQAAEwAAAAAAAAAAAAAAAAAAAAAAW0NvbnRl&#10;bnRfVHlwZXNdLnhtbFBLAQItABQABgAIAAAAIQA4/SH/1gAAAJQBAAALAAAAAAAAAAAAAAAAAC8B&#10;AABfcmVscy8ucmVsc1BLAQItABQABgAIAAAAIQCF0htp+QEAAEsEAAAOAAAAAAAAAAAAAAAAAC4C&#10;AABkcnMvZTJvRG9jLnhtbFBLAQItABQABgAIAAAAIQDG+Oju3QAAAAgBAAAPAAAAAAAAAAAAAAAA&#10;AFMEAABkcnMvZG93bnJldi54bWxQSwUGAAAAAAQABADzAAAAXQUAAAAA&#10;" strokecolor="#974706 [1609]" strokeweight="1pt">
               <v:stroke endcap="round"/>
@@ -7185,7 +7328,7 @@
             </wp:anchor>
           </w:drawing>
         </mc:Choice>
-        <mc:Fallback>
+        <mc:Fallback xmlns:w16du="http://schemas.microsoft.com/office/word/2023/wordml/word16du">
           <w:pict>
             <v:shape w14:anchorId="60DB5C39" id="Text Box 4" o:spid="_x0000_s1028" type="#_x0000_t202" style="position:absolute;margin-left:444.65pt;margin-top:26.95pt;width:70.9pt;height:15.9pt;z-index:251663360;visibility:visible;mso-wrap-style:square;mso-width-percent:0;mso-height-percent:0;mso-wrap-distance-left:9pt;mso-wrap-distance-top:0;mso-wrap-distance-right:9pt;mso-wrap-distance-bottom:0;mso-position-horizontal:absolute;mso-position-horizontal-relative:text;mso-position-vertical:absolute;mso-position-vertical-relative:text;mso-width-percent:0;mso-height-percent:0;mso-width-relative:page;mso-height-relative:page;v-text-anchor:middle" o:gfxdata="UEsDBBQABgAIAAAAIQC2gziS/gAAAOEBAAATAAAAW0NvbnRlbnRfVHlwZXNdLnhtbJSRQU7DMBBF&#10;90jcwfIWJU67QAgl6YK0S0CoHGBkTxKLZGx5TGhvj5O2G0SRWNoz/78nu9wcxkFMGNg6quQqL6RA&#10;0s5Y6ir5vt9lD1JwBDIwOMJKHpHlpr69KfdHjyxSmriSfYz+USnWPY7AufNIadK6MEJMx9ApD/oD&#10;OlTrorhX2lFEilmcO2RdNtjC5xDF9pCuTyYBB5bi6bQ4syoJ3g9WQ0ymaiLzg5KdCXlKLjvcW893&#10;SUOqXwnz5DrgnHtJTxOsQfEKIT7DmDSUCaxw7Rqn8787ZsmRM9e2VmPeBN4uqYvTtW7jvijg9N/y&#10;JsXecLq0q+WD6m8AAAD//wMAUEsDBBQABgAIAAAAIQA4/SH/1gAAAJQBAAALAAAAX3JlbHMvLnJl&#10;bHOkkMFqwzAMhu+DvYPRfXGawxijTi+j0GvpHsDYimMaW0Yy2fr2M4PBMnrbUb/Q94l/f/hMi1qR&#10;JVI2sOt6UJgd+ZiDgffL8ekFlFSbvV0oo4EbChzGx4f9GRdb25HMsYhqlCwG5lrLq9biZkxWOiqY&#10;22YiTra2kYMu1l1tQD30/bPm3wwYN0x18gb45AdQl1tp5j/sFB2T0FQ7R0nTNEV3j6o9feQzro1i&#10;OWA14Fm+Q8a1a8+Bvu/d/dMb2JY5uiPbhG/ktn4cqGU/er3pcvwCAAD//wMAUEsDBBQABgAIAAAA&#10;IQCjEOj7XwIAADUFAAAOAAAAZHJzL2Uyb0RvYy54bWysVE1P3DAQvVfqf7B8LwnQorIii7YgqkoI&#10;EFBx9jo2G9XxuOPZTba/vmMn2UW0F6penInnzZtvn533rRMbg7EBX8nDg1IK4zXUjX+u5PfHqw+f&#10;pYikfK0ceFPJrYnyfP7+3VkXZuYIVuBqg4JJfJx1oZIrojAriqhXplXxAILxrLSArSL+xeeiRtUx&#10;e+uKo7I8KTrAOiBoEyPfXg5KOc/81hpNt9ZGQ8JVkmOjfGI+l+ks5mdq9owqrBo9hqH+IYpWNZ6d&#10;7qguFSmxxuYPqrbRCBEsHWhoC7C20SbnwNkclq+yeVipYHIuXJwYdmWK/49W32wewh0K6r9Azw1M&#10;BelCnEW+TPn0Ftv05UgF67mE213ZTE9C8+VpWX48Zo1mFWdxyjKzFHvjgJG+GmhFEiqJ3JVcLLW5&#10;jjRAJ0jy5eGqcS53xnnRVfLk+FOZDXYaJnc+YU3u8UizDzxLtHUmYZy/N1Y0dY4/XeTpMhcOxUbx&#10;XCitjaeceuZldEJZDuIthiN+H9VbjIc8Js/gaWfcNh4wZ/8q7PrHFLId8FzzF3knkfplz4lzW6a+&#10;LqHecrsRhk2IQV813JRrFelOIY8+95HXmW75sA64+DBKUqwAf/3tPuF5IlkrRcerVMn4c63QSOG+&#10;eZ7VtHeTgJOwnAS/bi+Au3DID0XQWWQDJDeJFqF94i1fJC+sUl6zr0pqwunngoaV5ndCm8Uiw3i/&#10;gqJr/xB0Ik9tSUP22D8pDOMkEo/wDUxrpmavBnLAJksPizWBbfK0psoOdRwrzruZ5318R9Lyv/zP&#10;qP1rN/8NAAD//wMAUEsDBBQABgAIAAAAIQA02Haq4QAAAAoBAAAPAAAAZHJzL2Rvd25yZXYueG1s&#10;TI/RTsIwFIbvTXyH5ph4J91YkDHXEWIiIgkmgg9Q1sM6tp4uaxnz7S1Xennyf/n/7+TL0bRswN7V&#10;lgTEkwgYUmlVTZWA78PbUwrMeUlKtpZQwA86WBb3d7nMlL3SFw57X7FQQi6TArT3Xca5KzUa6Sa2&#10;QwrZyfZG+nD2FVe9vIZy0/JpFD1zI2sKC1p2+KqxbPYXI2Bdn+LD59BUnW4+3tfbze68OXshHh/G&#10;1Qswj6P/g+GmH9ShCE5HeyHlWCsgTRdJQAXMkgWwGxAlcQzsGKLZHHiR8/8vFL8AAAD//wMAUEsB&#10;Ai0AFAAGAAgAAAAhALaDOJL+AAAA4QEAABMAAAAAAAAAAAAAAAAAAAAAAFtDb250ZW50X1R5cGVz&#10;XS54bWxQSwECLQAUAAYACAAAACEAOP0h/9YAAACUAQAACwAAAAAAAAAAAAAAAAAvAQAAX3JlbHMv&#10;LnJlbHNQSwECLQAUAAYACAAAACEAoxDo+18CAAA1BQAADgAAAAAAAAAAAAAAAAAuAgAAZHJzL2Uy&#10;b0RvYy54bWxQSwECLQAUAAYACAAAACEANNh2quEAAAAKAQAADwAAAAAAAAAAAAAAAAC5BAAAZHJz&#10;L2Rvd25yZXYueG1sUEsFBgAAAAAEAAQA8wAAAMcFAAAAAA==&#10;" filled="f" stroked="f" strokeweight=".5pt">
               <v:textbox inset="0,0,0,0">
@@ -7298,7 +7441,7 @@
 </file>
 
 <file path=word/footnotes.xml><?xml version="1.0" encoding="utf-8"?>
-<w:footnotes xmlns:wpc="http://schemas.microsoft.com/office/word/2010/wordprocessingCanvas" xmlns:cx="http://schemas.microsoft.com/office/drawing/2014/chartex" xmlns:cx1="http://schemas.microsoft.com/office/drawing/2015/9/8/chartex" xmlns:cx2="http://schemas.microsoft.com/office/drawing/2015/10/21/chartex" xmlns:cx3="http://schemas.microsoft.com/office/drawing/2016/5/9/chartex" xmlns:cx4="http://schemas.microsoft.com/office/drawing/2016/5/10/chartex" xmlns:cx5="http://schemas.microsoft.com/office/drawing/2016/5/11/chartex" xmlns:cx6="http://schemas.microsoft.com/office/drawing/2016/5/12/chartex" xmlns:cx7="http://schemas.microsoft.com/office/drawing/2016/5/13/chartex" xmlns:cx8="http://schemas.microsoft.com/office/drawing/2016/5/14/chartex" xmlns:mc="http://schemas.openxmlformats.org/markup-compatibility/2006" xmlns:aink="http://schemas.microsoft.com/office/drawing/2016/ink" xmlns:am3d="http://schemas.microsoft.com/office/drawing/2017/model3d" xmlns:o="urn:schemas-microsoft-com:office:office" xmlns:oel="http://schemas.microsoft.com/office/2019/extlst" xmlns:r="http://schemas.openxmlformats.org/officeDocument/2006/relationships" xmlns:m="http://schemas.openxmlformats.org/officeDocument/2006/math" xmlns:v="urn:schemas-microsoft-com:vml" xmlns:wp14="http://schemas.microsoft.com/office/word/2010/wordprocessingDrawing" xmlns:wp="http://schemas.openxmlformats.org/drawingml/2006/wordprocessingDrawing" xmlns:w10="urn:schemas-microsoft-com:office:word" xmlns:w="http://schemas.openxmlformats.org/wordprocessingml/2006/main" xmlns:w14="http://schemas.microsoft.com/office/word/2010/wordml" xmlns:w15="http://schemas.microsoft.com/office/word/2012/wordml" xmlns:w16cex="http://schemas.microsoft.com/office/word/2018/wordml/cex" xmlns:w16cid="http://schemas.microsoft.com/office/word/2016/wordml/cid" xmlns:w16="http://schemas.microsoft.com/office/word/2018/wordml" xmlns:w16du="http://schemas.microsoft.com/office/word/2023/wordml/word16du" xmlns:w16sdtdh="http://schemas.microsoft.com/office/word/2020/wordml/sdtdatahash" xmlns:w16se="http://schemas.microsoft.com/office/word/2015/wordml/symex" xmlns:wpg="http://schemas.microsoft.com/office/word/2010/wordprocessingGroup" xmlns:wpi="http://schemas.microsoft.com/office/word/2010/wordprocessingInk" xmlns:wne="http://schemas.microsoft.com/office/word/2006/wordml" xmlns:wps="http://schemas.microsoft.com/office/word/2010/wordprocessingShape" mc:Ignorable="w14 w15 w16se w16cid w16 w16cex w16sdtdh wp14">
+<w:footnotes xmlns:wpc="http://schemas.microsoft.com/office/word/2010/wordprocessingCanvas" xmlns:cx="http://schemas.microsoft.com/office/drawing/2014/chartex" xmlns:cx1="http://schemas.microsoft.com/office/drawing/2015/9/8/chartex" xmlns:cx2="http://schemas.microsoft.com/office/drawing/2015/10/21/chartex" xmlns:cx3="http://schemas.microsoft.com/office/drawing/2016/5/9/chartex" xmlns:cx4="http://schemas.microsoft.com/office/drawing/2016/5/10/chartex" xmlns:cx5="http://schemas.microsoft.com/office/drawing/2016/5/11/chartex" xmlns:cx6="http://schemas.microsoft.com/office/drawing/2016/5/12/chartex" xmlns:cx7="http://schemas.microsoft.com/office/drawing/2016/5/13/chartex" xmlns:cx8="http://schemas.microsoft.com/office/drawing/2016/5/14/chartex" xmlns:mc="http://schemas.openxmlformats.org/markup-compatibility/2006" xmlns:aink="http://schemas.microsoft.com/office/drawing/2016/ink" xmlns:am3d="http://schemas.microsoft.com/office/drawing/2017/model3d" xmlns:o="urn:schemas-microsoft-com:office:office" xmlns:oel="http://schemas.microsoft.com/office/2019/extlst" xmlns:r="http://schemas.openxmlformats.org/officeDocument/2006/relationships" xmlns:m="http://schemas.openxmlformats.org/officeDocument/2006/math" xmlns:v="urn:schemas-microsoft-com:vml" xmlns:wp14="http://schemas.microsoft.com/office/word/2010/wordprocessingDrawing" xmlns:wp="http://schemas.openxmlformats.org/drawingml/2006/wordprocessingDrawing" xmlns:w10="urn:schemas-microsoft-com:office:word" xmlns:w="http://schemas.openxmlformats.org/wordprocessingml/2006/main" xmlns:w14="http://schemas.microsoft.com/office/word/2010/wordml" xmlns:w15="http://schemas.microsoft.com/office/word/2012/wordml" xmlns:w16cex="http://schemas.microsoft.com/office/word/2018/wordml/cex" xmlns:w16cid="http://schemas.microsoft.com/office/word/2016/wordml/cid" xmlns:w16="http://schemas.microsoft.com/office/word/2018/wordml" xmlns:w16sdtdh="http://schemas.microsoft.com/office/word/2020/wordml/sdtdatahash" xmlns:w16se="http://schemas.microsoft.com/office/word/2015/wordml/symex" xmlns:wpg="http://schemas.microsoft.com/office/word/2010/wordprocessingGroup" xmlns:wpi="http://schemas.microsoft.com/office/word/2010/wordprocessingInk" xmlns:wne="http://schemas.microsoft.com/office/word/2006/wordml" xmlns:wps="http://schemas.microsoft.com/office/word/2010/wordprocessingShape" mc:Ignorable="w14 w15 w16se w16cid w16 w16cex w16sdtdh wp14">
   <w:footnote w:type="separator" w:id="-1">
     <w:p>
       <w:pPr>
@@ -7323,7 +7466,7 @@
 </file>
 
 <file path=word/header1.xml><?xml version="1.0" encoding="utf-8"?>
-<w:hdr xmlns:wpc="http://schemas.microsoft.com/office/word/2010/wordprocessingCanvas" xmlns:cx="http://schemas.microsoft.com/office/drawing/2014/chartex" xmlns:cx1="http://schemas.microsoft.com/office/drawing/2015/9/8/chartex" xmlns:cx2="http://schemas.microsoft.com/office/drawing/2015/10/21/chartex" xmlns:cx3="http://schemas.microsoft.com/office/drawing/2016/5/9/chartex" xmlns:cx4="http://schemas.microsoft.com/office/drawing/2016/5/10/chartex" xmlns:cx5="http://schemas.microsoft.com/office/drawing/2016/5/11/chartex" xmlns:cx6="http://schemas.microsoft.com/office/drawing/2016/5/12/chartex" xmlns:cx7="http://schemas.microsoft.com/office/drawing/2016/5/13/chartex" xmlns:cx8="http://schemas.microsoft.com/office/drawing/2016/5/14/chartex" xmlns:mc="http://schemas.openxmlformats.org/markup-compatibility/2006" xmlns:aink="http://schemas.microsoft.com/office/drawing/2016/ink" xmlns:am3d="http://schemas.microsoft.com/office/drawing/2017/model3d" xmlns:o="urn:schemas-microsoft-com:office:office" xmlns:oel="http://schemas.microsoft.com/office/2019/extlst" xmlns:r="http://schemas.openxmlformats.org/officeDocument/2006/relationships" xmlns:m="http://schemas.openxmlformats.org/officeDocument/2006/math" xmlns:v="urn:schemas-microsoft-com:vml" xmlns:wp14="http://schemas.microsoft.com/office/word/2010/wordprocessingDrawing" xmlns:wp="http://schemas.openxmlformats.org/drawingml/2006/wordprocessingDrawing" xmlns:w10="urn:schemas-microsoft-com:office:word" xmlns:w="http://schemas.openxmlformats.org/wordprocessingml/2006/main" xmlns:w14="http://schemas.microsoft.com/office/word/2010/wordml" xmlns:w15="http://schemas.microsoft.com/office/word/2012/wordml" xmlns:w16cex="http://schemas.microsoft.com/office/word/2018/wordml/cex" xmlns:w16cid="http://schemas.microsoft.com/office/word/2016/wordml/cid" xmlns:w16="http://schemas.microsoft.com/office/word/2018/wordml" xmlns:w16du="http://schemas.microsoft.com/office/word/2023/wordml/word16du" xmlns:w16sdtdh="http://schemas.microsoft.com/office/word/2020/wordml/sdtdatahash" xmlns:w16se="http://schemas.microsoft.com/office/word/2015/wordml/symex" xmlns:wpg="http://schemas.microsoft.com/office/word/2010/wordprocessingGroup" xmlns:wpi="http://schemas.microsoft.com/office/word/2010/wordprocessingInk" xmlns:wne="http://schemas.microsoft.com/office/word/2006/wordml" xmlns:wps="http://schemas.microsoft.com/office/word/2010/wordprocessingShape" mc:Ignorable="w14 w15 w16se w16cid w16 w16cex w16sdtdh wp14">
+<w:hdr xmlns:wpc="http://schemas.microsoft.com/office/word/2010/wordprocessingCanvas" xmlns:cx="http://schemas.microsoft.com/office/drawing/2014/chartex" xmlns:cx1="http://schemas.microsoft.com/office/drawing/2015/9/8/chartex" xmlns:cx2="http://schemas.microsoft.com/office/drawing/2015/10/21/chartex" xmlns:cx3="http://schemas.microsoft.com/office/drawing/2016/5/9/chartex" xmlns:cx4="http://schemas.microsoft.com/office/drawing/2016/5/10/chartex" xmlns:cx5="http://schemas.microsoft.com/office/drawing/2016/5/11/chartex" xmlns:cx6="http://schemas.microsoft.com/office/drawing/2016/5/12/chartex" xmlns:cx7="http://schemas.microsoft.com/office/drawing/2016/5/13/chartex" xmlns:cx8="http://schemas.microsoft.com/office/drawing/2016/5/14/chartex" xmlns:mc="http://schemas.openxmlformats.org/markup-compatibility/2006" xmlns:aink="http://schemas.microsoft.com/office/drawing/2016/ink" xmlns:am3d="http://schemas.microsoft.com/office/drawing/2017/model3d" xmlns:o="urn:schemas-microsoft-com:office:office" xmlns:oel="http://schemas.microsoft.com/office/2019/extlst" xmlns:r="http://schemas.openxmlformats.org/officeDocument/2006/relationships" xmlns:m="http://schemas.openxmlformats.org/officeDocument/2006/math" xmlns:v="urn:schemas-microsoft-com:vml" xmlns:wp14="http://schemas.microsoft.com/office/word/2010/wordprocessingDrawing" xmlns:wp="http://schemas.openxmlformats.org/drawingml/2006/wordprocessingDrawing" xmlns:w10="urn:schemas-microsoft-com:office:word" xmlns:w="http://schemas.openxmlformats.org/wordprocessingml/2006/main" xmlns:w14="http://schemas.microsoft.com/office/word/2010/wordml" xmlns:w15="http://schemas.microsoft.com/office/word/2012/wordml" xmlns:w16cex="http://schemas.microsoft.com/office/word/2018/wordml/cex" xmlns:w16cid="http://schemas.microsoft.com/office/word/2016/wordml/cid" xmlns:w16="http://schemas.microsoft.com/office/word/2018/wordml" xmlns:w16sdtdh="http://schemas.microsoft.com/office/word/2020/wordml/sdtdatahash" xmlns:w16se="http://schemas.microsoft.com/office/word/2015/wordml/symex" xmlns:wpg="http://schemas.microsoft.com/office/word/2010/wordprocessingGroup" xmlns:wpi="http://schemas.microsoft.com/office/word/2010/wordprocessingInk" xmlns:wne="http://schemas.microsoft.com/office/word/2006/wordml" xmlns:wps="http://schemas.microsoft.com/office/word/2010/wordprocessingShape" mc:Ignorable="w14 w15 w16se w16cid w16 w16cex w16sdtdh wp14">
   <w:p>
     <w:pPr>
       <w:pStyle w:val="Header"/>
@@ -7334,7 +7477,7 @@
 </file>
 
 <file path=word/numbering.xml><?xml version="1.0" encoding="utf-8"?>
-<w:numbering xmlns:wpc="http://schemas.microsoft.com/office/word/2010/wordprocessingCanvas" xmlns:cx="http://schemas.microsoft.com/office/drawing/2014/chartex" xmlns:cx1="http://schemas.microsoft.com/office/drawing/2015/9/8/chartex" xmlns:cx2="http://schemas.microsoft.com/office/drawing/2015/10/21/chartex" xmlns:cx3="http://schemas.microsoft.com/office/drawing/2016/5/9/chartex" xmlns:cx4="http://schemas.microsoft.com/office/drawing/2016/5/10/chartex" xmlns:cx5="http://schemas.microsoft.com/office/drawing/2016/5/11/chartex" xmlns:cx6="http://schemas.microsoft.com/office/drawing/2016/5/12/chartex" xmlns:cx7="http://schemas.microsoft.com/office/drawing/2016/5/13/chartex" xmlns:cx8="http://schemas.microsoft.com/office/drawing/2016/5/14/chartex" xmlns:mc="http://schemas.openxmlformats.org/markup-compatibility/2006" xmlns:aink="http://schemas.microsoft.com/office/drawing/2016/ink" xmlns:am3d="http://schemas.microsoft.com/office/drawing/2017/model3d" xmlns:o="urn:schemas-microsoft-com:office:office" xmlns:oel="http://schemas.microsoft.com/office/2019/extlst" xmlns:r="http://schemas.openxmlformats.org/officeDocument/2006/relationships" xmlns:m="http://schemas.openxmlformats.org/officeDocument/2006/math" xmlns:v="urn:schemas-microsoft-com:vml" xmlns:wp14="http://schemas.microsoft.com/office/word/2010/wordprocessingDrawing" xmlns:wp="http://schemas.openxmlformats.org/drawingml/2006/wordprocessingDrawing" xmlns:w10="urn:schemas-microsoft-com:office:word" xmlns:w="http://schemas.openxmlformats.org/wordprocessingml/2006/main" xmlns:w14="http://schemas.microsoft.com/office/word/2010/wordml" xmlns:w15="http://schemas.microsoft.com/office/word/2012/wordml" xmlns:w16cex="http://schemas.microsoft.com/office/word/2018/wordml/cex" xmlns:w16cid="http://schemas.microsoft.com/office/word/2016/wordml/cid" xmlns:w16="http://schemas.microsoft.com/office/word/2018/wordml" xmlns:w16du="http://schemas.microsoft.com/office/word/2023/wordml/word16du" xmlns:w16sdtdh="http://schemas.microsoft.com/office/word/2020/wordml/sdtdatahash" xmlns:w16se="http://schemas.microsoft.com/office/word/2015/wordml/symex" xmlns:wpg="http://schemas.microsoft.com/office/word/2010/wordprocessingGroup" xmlns:wpi="http://schemas.microsoft.com/office/word/2010/wordprocessingInk" xmlns:wne="http://schemas.microsoft.com/office/word/2006/wordml" xmlns:wps="http://schemas.microsoft.com/office/word/2010/wordprocessingShape" mc:Ignorable="w14 w15 w16se w16cid w16 w16cex w16sdtdh wp14">
+<w:numbering xmlns:wpc="http://schemas.microsoft.com/office/word/2010/wordprocessingCanvas" xmlns:cx="http://schemas.microsoft.com/office/drawing/2014/chartex" xmlns:cx1="http://schemas.microsoft.com/office/drawing/2015/9/8/chartex" xmlns:cx2="http://schemas.microsoft.com/office/drawing/2015/10/21/chartex" xmlns:cx3="http://schemas.microsoft.com/office/drawing/2016/5/9/chartex" xmlns:cx4="http://schemas.microsoft.com/office/drawing/2016/5/10/chartex" xmlns:cx5="http://schemas.microsoft.com/office/drawing/2016/5/11/chartex" xmlns:cx6="http://schemas.microsoft.com/office/drawing/2016/5/12/chartex" xmlns:cx7="http://schemas.microsoft.com/office/drawing/2016/5/13/chartex" xmlns:cx8="http://schemas.microsoft.com/office/drawing/2016/5/14/chartex" xmlns:mc="http://schemas.openxmlformats.org/markup-compatibility/2006" xmlns:aink="http://schemas.microsoft.com/office/drawing/2016/ink" xmlns:am3d="http://schemas.microsoft.com/office/drawing/2017/model3d" xmlns:o="urn:schemas-microsoft-com:office:office" xmlns:oel="http://schemas.microsoft.com/office/2019/extlst" xmlns:r="http://schemas.openxmlformats.org/officeDocument/2006/relationships" xmlns:m="http://schemas.openxmlformats.org/officeDocument/2006/math" xmlns:v="urn:schemas-microsoft-com:vml" xmlns:wp14="http://schemas.microsoft.com/office/word/2010/wordprocessingDrawing" xmlns:wp="http://schemas.openxmlformats.org/drawingml/2006/wordprocessingDrawing" xmlns:w10="urn:schemas-microsoft-com:office:word" xmlns:w="http://schemas.openxmlformats.org/wordprocessingml/2006/main" xmlns:w14="http://schemas.microsoft.com/office/word/2010/wordml" xmlns:w15="http://schemas.microsoft.com/office/word/2012/wordml" xmlns:w16cex="http://schemas.microsoft.com/office/word/2018/wordml/cex" xmlns:w16cid="http://schemas.microsoft.com/office/word/2016/wordml/cid" xmlns:w16="http://schemas.microsoft.com/office/word/2018/wordml" xmlns:w16sdtdh="http://schemas.microsoft.com/office/word/2020/wordml/sdtdatahash" xmlns:w16se="http://schemas.microsoft.com/office/word/2015/wordml/symex" xmlns:wpg="http://schemas.microsoft.com/office/word/2010/wordprocessingGroup" xmlns:wpi="http://schemas.microsoft.com/office/word/2010/wordprocessingInk" xmlns:wne="http://schemas.microsoft.com/office/word/2006/wordml" xmlns:wps="http://schemas.microsoft.com/office/word/2010/wordprocessingShape" mc:Ignorable="w14 w15 w16se w16cid w16 w16cex w16sdtdh wp14">
   <w:abstractNum w:abstractNumId="0" w15:restartNumberingAfterBreak="0">
     <w:nsid w:val="081B3726"/>
     <w:multiLevelType w:val="hybridMultilevel"/>
@@ -8217,6 +8360,119 @@
     </w:lvl>
   </w:abstractNum>
   <w:abstractNum w:abstractNumId="8" w15:restartNumberingAfterBreak="0">
+    <w:nsid w:val="367C7361"/>
+    <w:multiLevelType w:val="hybridMultilevel"/>
+    <w:tmpl w:val="2A5C6DEC"/>
+    <w:lvl w:ilvl="0" w:tplc="04090001">
+      <w:start w:val="1"/>
+      <w:numFmt w:val="bullet"/>
+      <w:lvlText w:val=""/>
+      <w:lvlJc w:val="left"/>
+      <w:pPr>
+        <w:ind w:left="720" w:hanging="360"/>
+      </w:pPr>
+      <w:rPr>
+        <w:rFonts w:ascii="Symbol" w:hAnsi="Symbol" w:hint="default"/>
+      </w:rPr>
+    </w:lvl>
+    <w:lvl w:ilvl="1" w:tplc="04090003" w:tentative="1">
+      <w:start w:val="1"/>
+      <w:numFmt w:val="bullet"/>
+      <w:lvlText w:val="o"/>
+      <w:lvlJc w:val="left"/>
+      <w:pPr>
+        <w:ind w:left="1440" w:hanging="360"/>
+      </w:pPr>
+      <w:rPr>
+        <w:rFonts w:ascii="Courier New" w:hAnsi="Courier New" w:cs="Courier New" w:hint="default"/>
+      </w:rPr>
+    </w:lvl>
+    <w:lvl w:ilvl="2" w:tplc="04090005" w:tentative="1">
+      <w:start w:val="1"/>
+      <w:numFmt w:val="bullet"/>
+      <w:lvlText w:val=""/>
+      <w:lvlJc w:val="left"/>
+      <w:pPr>
+        <w:ind w:left="2160" w:hanging="360"/>
+      </w:pPr>
+      <w:rPr>
+        <w:rFonts w:ascii="Wingdings" w:hAnsi="Wingdings" w:hint="default"/>
+      </w:rPr>
+    </w:lvl>
+    <w:lvl w:ilvl="3" w:tplc="04090001" w:tentative="1">
+      <w:start w:val="1"/>
+      <w:numFmt w:val="bullet"/>
+      <w:lvlText w:val=""/>
+      <w:lvlJc w:val="left"/>
+      <w:pPr>
+        <w:ind w:left="2880" w:hanging="360"/>
+      </w:pPr>
+      <w:rPr>
+        <w:rFonts w:ascii="Symbol" w:hAnsi="Symbol" w:hint="default"/>
+      </w:rPr>
+    </w:lvl>
+    <w:lvl w:ilvl="4" w:tplc="04090003" w:tentative="1">
+      <w:start w:val="1"/>
+      <w:numFmt w:val="bullet"/>
+      <w:lvlText w:val="o"/>
+      <w:lvlJc w:val="left"/>
+      <w:pPr>
+        <w:ind w:left="3600" w:hanging="360"/>
+      </w:pPr>
+      <w:rPr>
+        <w:rFonts w:ascii="Courier New" w:hAnsi="Courier New" w:cs="Courier New" w:hint="default"/>
+      </w:rPr>
+    </w:lvl>
+    <w:lvl w:ilvl="5" w:tplc="04090005" w:tentative="1">
+      <w:start w:val="1"/>
+      <w:numFmt w:val="bullet"/>
+      <w:lvlText w:val=""/>
+      <w:lvlJc w:val="left"/>
+      <w:pPr>
+        <w:ind w:left="4320" w:hanging="360"/>
+      </w:pPr>
+      <w:rPr>
+        <w:rFonts w:ascii="Wingdings" w:hAnsi="Wingdings" w:hint="default"/>
+      </w:rPr>
+    </w:lvl>
+    <w:lvl w:ilvl="6" w:tplc="04090001" w:tentative="1">
+      <w:start w:val="1"/>
+      <w:numFmt w:val="bullet"/>
+      <w:lvlText w:val=""/>
+      <w:lvlJc w:val="left"/>
+      <w:pPr>
+        <w:ind w:left="5040" w:hanging="360"/>
+      </w:pPr>
+      <w:rPr>
+        <w:rFonts w:ascii="Symbol" w:hAnsi="Symbol" w:hint="default"/>
+      </w:rPr>
+    </w:lvl>
+    <w:lvl w:ilvl="7" w:tplc="04090003" w:tentative="1">
+      <w:start w:val="1"/>
+      <w:numFmt w:val="bullet"/>
+      <w:lvlText w:val="o"/>
+      <w:lvlJc w:val="left"/>
+      <w:pPr>
+        <w:ind w:left="5760" w:hanging="360"/>
+      </w:pPr>
+      <w:rPr>
+        <w:rFonts w:ascii="Courier New" w:hAnsi="Courier New" w:cs="Courier New" w:hint="default"/>
+      </w:rPr>
+    </w:lvl>
+    <w:lvl w:ilvl="8" w:tplc="04090005" w:tentative="1">
+      <w:start w:val="1"/>
+      <w:numFmt w:val="bullet"/>
+      <w:lvlText w:val=""/>
+      <w:lvlJc w:val="left"/>
+      <w:pPr>
+        <w:ind w:left="6480" w:hanging="360"/>
+      </w:pPr>
+      <w:rPr>
+        <w:rFonts w:ascii="Wingdings" w:hAnsi="Wingdings" w:hint="default"/>
+      </w:rPr>
+    </w:lvl>
+  </w:abstractNum>
+  <w:abstractNum w:abstractNumId="9" w15:restartNumberingAfterBreak="0">
     <w:nsid w:val="3769071A"/>
     <w:multiLevelType w:val="hybridMultilevel"/>
     <w:tmpl w:val="66ECE980"/>
@@ -8329,7 +8585,7 @@
       </w:rPr>
     </w:lvl>
   </w:abstractNum>
-  <w:abstractNum w:abstractNumId="9" w15:restartNumberingAfterBreak="0">
+  <w:abstractNum w:abstractNumId="10" w15:restartNumberingAfterBreak="0">
     <w:nsid w:val="39872BBB"/>
     <w:multiLevelType w:val="hybridMultilevel"/>
     <w:tmpl w:val="F4D659BE"/>
@@ -8442,7 +8698,7 @@
       </w:rPr>
     </w:lvl>
   </w:abstractNum>
-  <w:abstractNum w:abstractNumId="10" w15:restartNumberingAfterBreak="0">
+  <w:abstractNum w:abstractNumId="11" w15:restartNumberingAfterBreak="0">
     <w:nsid w:val="3AAE742D"/>
     <w:multiLevelType w:val="hybridMultilevel"/>
     <w:tmpl w:val="4E6CF52A"/>
@@ -8555,7 +8811,7 @@
       </w:rPr>
     </w:lvl>
   </w:abstractNum>
-  <w:abstractNum w:abstractNumId="11" w15:restartNumberingAfterBreak="0">
+  <w:abstractNum w:abstractNumId="12" w15:restartNumberingAfterBreak="0">
     <w:nsid w:val="3D0F3385"/>
     <w:multiLevelType w:val="hybridMultilevel"/>
     <w:tmpl w:val="3B4AD606"/>
@@ -8668,7 +8924,7 @@
       </w:rPr>
     </w:lvl>
   </w:abstractNum>
-  <w:abstractNum w:abstractNumId="12" w15:restartNumberingAfterBreak="0">
+  <w:abstractNum w:abstractNumId="13" w15:restartNumberingAfterBreak="0">
     <w:nsid w:val="429C1F54"/>
     <w:multiLevelType w:val="hybridMultilevel"/>
     <w:tmpl w:val="3CDA05C8"/>
@@ -8781,7 +9037,7 @@
       </w:rPr>
     </w:lvl>
   </w:abstractNum>
-  <w:abstractNum w:abstractNumId="13" w15:restartNumberingAfterBreak="0">
+  <w:abstractNum w:abstractNumId="14" w15:restartNumberingAfterBreak="0">
     <w:nsid w:val="42A33C97"/>
     <w:multiLevelType w:val="hybridMultilevel"/>
     <w:tmpl w:val="5D5CF59A"/>
@@ -8894,7 +9150,7 @@
       </w:rPr>
     </w:lvl>
   </w:abstractNum>
-  <w:abstractNum w:abstractNumId="14" w15:restartNumberingAfterBreak="0">
+  <w:abstractNum w:abstractNumId="15" w15:restartNumberingAfterBreak="0">
     <w:nsid w:val="498662B7"/>
     <w:multiLevelType w:val="hybridMultilevel"/>
     <w:tmpl w:val="4F8630CC"/>
@@ -9007,7 +9263,7 @@
       </w:rPr>
     </w:lvl>
   </w:abstractNum>
-  <w:abstractNum w:abstractNumId="15" w15:restartNumberingAfterBreak="0">
+  <w:abstractNum w:abstractNumId="16" w15:restartNumberingAfterBreak="0">
     <w:nsid w:val="66D72172"/>
     <w:multiLevelType w:val="hybridMultilevel"/>
     <w:tmpl w:val="7464AB84"/>
@@ -9120,7 +9376,120 @@
       </w:rPr>
     </w:lvl>
   </w:abstractNum>
-  <w:abstractNum w:abstractNumId="16" w15:restartNumberingAfterBreak="0">
+  <w:abstractNum w:abstractNumId="17" w15:restartNumberingAfterBreak="0">
+    <w:nsid w:val="683D49F5"/>
+    <w:multiLevelType w:val="hybridMultilevel"/>
+    <w:tmpl w:val="1F36B60A"/>
+    <w:lvl w:ilvl="0" w:tplc="04090001">
+      <w:start w:val="1"/>
+      <w:numFmt w:val="bullet"/>
+      <w:lvlText w:val=""/>
+      <w:lvlJc w:val="left"/>
+      <w:pPr>
+        <w:ind w:left="720" w:hanging="360"/>
+      </w:pPr>
+      <w:rPr>
+        <w:rFonts w:ascii="Symbol" w:hAnsi="Symbol" w:hint="default"/>
+      </w:rPr>
+    </w:lvl>
+    <w:lvl w:ilvl="1" w:tplc="04090003" w:tentative="1">
+      <w:start w:val="1"/>
+      <w:numFmt w:val="bullet"/>
+      <w:lvlText w:val="o"/>
+      <w:lvlJc w:val="left"/>
+      <w:pPr>
+        <w:ind w:left="1440" w:hanging="360"/>
+      </w:pPr>
+      <w:rPr>
+        <w:rFonts w:ascii="Courier New" w:hAnsi="Courier New" w:cs="Courier New" w:hint="default"/>
+      </w:rPr>
+    </w:lvl>
+    <w:lvl w:ilvl="2" w:tplc="04090005" w:tentative="1">
+      <w:start w:val="1"/>
+      <w:numFmt w:val="bullet"/>
+      <w:lvlText w:val=""/>
+      <w:lvlJc w:val="left"/>
+      <w:pPr>
+        <w:ind w:left="2160" w:hanging="360"/>
+      </w:pPr>
+      <w:rPr>
+        <w:rFonts w:ascii="Wingdings" w:hAnsi="Wingdings" w:hint="default"/>
+      </w:rPr>
+    </w:lvl>
+    <w:lvl w:ilvl="3" w:tplc="04090001" w:tentative="1">
+      <w:start w:val="1"/>
+      <w:numFmt w:val="bullet"/>
+      <w:lvlText w:val=""/>
+      <w:lvlJc w:val="left"/>
+      <w:pPr>
+        <w:ind w:left="2880" w:hanging="360"/>
+      </w:pPr>
+      <w:rPr>
+        <w:rFonts w:ascii="Symbol" w:hAnsi="Symbol" w:hint="default"/>
+      </w:rPr>
+    </w:lvl>
+    <w:lvl w:ilvl="4" w:tplc="04090003" w:tentative="1">
+      <w:start w:val="1"/>
+      <w:numFmt w:val="bullet"/>
+      <w:lvlText w:val="o"/>
+      <w:lvlJc w:val="left"/>
+      <w:pPr>
+        <w:ind w:left="3600" w:hanging="360"/>
+      </w:pPr>
+      <w:rPr>
+        <w:rFonts w:ascii="Courier New" w:hAnsi="Courier New" w:cs="Courier New" w:hint="default"/>
+      </w:rPr>
+    </w:lvl>
+    <w:lvl w:ilvl="5" w:tplc="04090005" w:tentative="1">
+      <w:start w:val="1"/>
+      <w:numFmt w:val="bullet"/>
+      <w:lvlText w:val=""/>
+      <w:lvlJc w:val="left"/>
+      <w:pPr>
+        <w:ind w:left="4320" w:hanging="360"/>
+      </w:pPr>
+      <w:rPr>
+        <w:rFonts w:ascii="Wingdings" w:hAnsi="Wingdings" w:hint="default"/>
+      </w:rPr>
+    </w:lvl>
+    <w:lvl w:ilvl="6" w:tplc="04090001" w:tentative="1">
+      <w:start w:val="1"/>
+      <w:numFmt w:val="bullet"/>
+      <w:lvlText w:val=""/>
+      <w:lvlJc w:val="left"/>
+      <w:pPr>
+        <w:ind w:left="5040" w:hanging="360"/>
+      </w:pPr>
+      <w:rPr>
+        <w:rFonts w:ascii="Symbol" w:hAnsi="Symbol" w:hint="default"/>
+      </w:rPr>
+    </w:lvl>
+    <w:lvl w:ilvl="7" w:tplc="04090003" w:tentative="1">
+      <w:start w:val="1"/>
+      <w:numFmt w:val="bullet"/>
+      <w:lvlText w:val="o"/>
+      <w:lvlJc w:val="left"/>
+      <w:pPr>
+        <w:ind w:left="5760" w:hanging="360"/>
+      </w:pPr>
+      <w:rPr>
+        <w:rFonts w:ascii="Courier New" w:hAnsi="Courier New" w:cs="Courier New" w:hint="default"/>
+      </w:rPr>
+    </w:lvl>
+    <w:lvl w:ilvl="8" w:tplc="04090005" w:tentative="1">
+      <w:start w:val="1"/>
+      <w:numFmt w:val="bullet"/>
+      <w:lvlText w:val=""/>
+      <w:lvlJc w:val="left"/>
+      <w:pPr>
+        <w:ind w:left="6480" w:hanging="360"/>
+      </w:pPr>
+      <w:rPr>
+        <w:rFonts w:ascii="Wingdings" w:hAnsi="Wingdings" w:hint="default"/>
+      </w:rPr>
+    </w:lvl>
+  </w:abstractNum>
+  <w:abstractNum w:abstractNumId="18" w15:restartNumberingAfterBreak="0">
     <w:nsid w:val="776E1B50"/>
     <w:multiLevelType w:val="hybridMultilevel"/>
     <w:tmpl w:val="080E4B24"/>
@@ -9237,25 +9606,25 @@
     <w:abstractNumId w:val="4"/>
   </w:num>
   <w:num w:numId="2" w16cid:durableId="2013995392">
-    <w:abstractNumId w:val="16"/>
+    <w:abstractNumId w:val="18"/>
   </w:num>
   <w:num w:numId="3" w16cid:durableId="2045867599">
     <w:abstractNumId w:val="7"/>
   </w:num>
   <w:num w:numId="4" w16cid:durableId="836724147">
-    <w:abstractNumId w:val="9"/>
+    <w:abstractNumId w:val="10"/>
   </w:num>
   <w:num w:numId="5" w16cid:durableId="1577933367">
-    <w:abstractNumId w:val="15"/>
+    <w:abstractNumId w:val="16"/>
   </w:num>
   <w:num w:numId="6" w16cid:durableId="1863664096">
-    <w:abstractNumId w:val="10"/>
+    <w:abstractNumId w:val="11"/>
   </w:num>
   <w:num w:numId="7" w16cid:durableId="1527674580">
-    <w:abstractNumId w:val="13"/>
+    <w:abstractNumId w:val="14"/>
   </w:num>
   <w:num w:numId="8" w16cid:durableId="666398451">
-    <w:abstractNumId w:val="8"/>
+    <w:abstractNumId w:val="9"/>
   </w:num>
   <w:num w:numId="9" w16cid:durableId="1138377113">
     <w:abstractNumId w:val="2"/>
@@ -9264,7 +9633,7 @@
     <w:abstractNumId w:val="3"/>
   </w:num>
   <w:num w:numId="11" w16cid:durableId="49771324">
-    <w:abstractNumId w:val="11"/>
+    <w:abstractNumId w:val="12"/>
   </w:num>
   <w:num w:numId="12" w16cid:durableId="183326476">
     <w:abstractNumId w:val="6"/>
@@ -9303,7 +9672,7 @@
     <w:abstractNumId w:val="5"/>
   </w:num>
   <w:num w:numId="15" w16cid:durableId="122314965">
-    <w:abstractNumId w:val="12"/>
+    <w:abstractNumId w:val="13"/>
   </w:num>
   <w:num w:numId="16" w16cid:durableId="66810836">
     <w:abstractNumId w:val="1"/>
@@ -9312,7 +9681,13 @@
     <w:abstractNumId w:val="0"/>
   </w:num>
   <w:num w:numId="18" w16cid:durableId="166754685">
-    <w:abstractNumId w:val="14"/>
+    <w:abstractNumId w:val="15"/>
+  </w:num>
+  <w:num w:numId="19" w16cid:durableId="1332560631">
+    <w:abstractNumId w:val="8"/>
+  </w:num>
+  <w:num w:numId="20" w16cid:durableId="165289938">
+    <w:abstractNumId w:val="17"/>
   </w:num>
   <w:numIdMacAtCleanup w:val="18"/>
 </w:numbering>

</xml_diff>